<commit_message>
Diseño y usabilidad y lecciones aprendidas
Se agregó a la documentación los apartados de Diseño y usabilidad y
lecciones aprendidas
</commit_message>
<xml_diff>
--- a/Documentación/Documentación.docx
+++ b/Documentación/Documentación.docx
@@ -334,7 +334,6 @@
             <w:dataBinding w:prefixMappings="xmlns:ns0='http://schemas.openxmlformats.org/package/2006/metadata/core-properties' xmlns:ns1='http://purl.org/dc/elements/1.1/'" w:xpath="/ns0:coreProperties[1]/ns1:title[1]" w:storeItemID="{6C3C8BC8-F283-45AE-878A-BAB7291924A1}"/>
             <w:text/>
           </w:sdtPr>
-          <w:sdtEndPr/>
           <w:sdtContent>
             <w:p>
               <w:pPr>
@@ -376,7 +375,6 @@
             <w:dataBinding w:prefixMappings="xmlns:ns0='http://schemas.openxmlformats.org/package/2006/metadata/core-properties' xmlns:ns1='http://purl.org/dc/elements/1.1/'" w:xpath="/ns0:coreProperties[1]/ns1:subject[1]" w:storeItemID="{6C3C8BC8-F283-45AE-878A-BAB7291924A1}"/>
             <w:text/>
           </w:sdtPr>
-          <w:sdtEndPr/>
           <w:sdtContent>
             <w:p>
               <w:pPr>
@@ -1078,7 +1076,7 @@
         <w:rPr>
           <w:lang w:val="es-ES"/>
         </w:rPr>
-        <w:id w:val="-1114819008"/>
+        <w:id w:val="976653564"/>
         <w:docPartObj>
           <w:docPartGallery w:val="Table of Contents"/>
           <w:docPartUnique/>
@@ -1097,23 +1095,13 @@
         <w:p>
           <w:pPr>
             <w:pStyle w:val="TtulodeTDC"/>
-            <w:rPr>
-              <w:lang w:val="es-ES"/>
-            </w:rPr>
           </w:pPr>
           <w:r>
             <w:rPr>
               <w:lang w:val="es-ES"/>
             </w:rPr>
-            <w:t>ÍNDICE</w:t>
+            <w:t>Contenido</w:t>
           </w:r>
-        </w:p>
-        <w:p>
-          <w:pPr>
-            <w:rPr>
-              <w:lang w:val="es-ES" w:eastAsia="es-MX"/>
-            </w:rPr>
-          </w:pPr>
         </w:p>
         <w:p>
           <w:pPr>
@@ -1136,7 +1124,7 @@
           <w:r>
             <w:fldChar w:fldCharType="separate"/>
           </w:r>
-          <w:hyperlink w:anchor="_Toc420605651" w:history="1">
+          <w:hyperlink w:anchor="_Toc420608843" w:history="1">
             <w:r>
               <w:rPr>
                 <w:rStyle w:val="Hipervnculo"/>
@@ -1164,7 +1152,7 @@
                 <w:noProof/>
                 <w:webHidden/>
               </w:rPr>
-              <w:instrText xml:space="preserve"> PAGEREF _Toc420605651 \h </w:instrText>
+              <w:instrText xml:space="preserve"> PAGEREF _Toc420608843 \h </w:instrText>
             </w:r>
             <w:r>
               <w:rPr>
@@ -1207,7 +1195,7 @@
               <w:lang w:eastAsia="es-MX"/>
             </w:rPr>
           </w:pPr>
-          <w:hyperlink w:anchor="_Toc420605652" w:history="1">
+          <w:hyperlink w:anchor="_Toc420608844" w:history="1">
             <w:r>
               <w:rPr>
                 <w:rStyle w:val="Hipervnculo"/>
@@ -1235,7 +1223,7 @@
                 <w:noProof/>
                 <w:webHidden/>
               </w:rPr>
-              <w:instrText xml:space="preserve"> PAGEREF _Toc420605652 \h </w:instrText>
+              <w:instrText xml:space="preserve"> PAGEREF _Toc420608844 \h </w:instrText>
             </w:r>
             <w:r>
               <w:rPr>
@@ -1278,7 +1266,7 @@
               <w:lang w:eastAsia="es-MX"/>
             </w:rPr>
           </w:pPr>
-          <w:hyperlink w:anchor="_Toc420605653" w:history="1">
+          <w:hyperlink w:anchor="_Toc420608845" w:history="1">
             <w:r>
               <w:rPr>
                 <w:rStyle w:val="Hipervnculo"/>
@@ -1306,7 +1294,7 @@
                 <w:noProof/>
                 <w:webHidden/>
               </w:rPr>
-              <w:instrText xml:space="preserve"> PAGEREF _Toc420605653 \h </w:instrText>
+              <w:instrText xml:space="preserve"> PAGEREF _Toc420608845 \h </w:instrText>
             </w:r>
             <w:r>
               <w:rPr>
@@ -1349,7 +1337,7 @@
               <w:lang w:eastAsia="es-MX"/>
             </w:rPr>
           </w:pPr>
-          <w:hyperlink w:anchor="_Toc420605654" w:history="1">
+          <w:hyperlink w:anchor="_Toc420608846" w:history="1">
             <w:r>
               <w:rPr>
                 <w:rStyle w:val="Hipervnculo"/>
@@ -1377,7 +1365,7 @@
                 <w:noProof/>
                 <w:webHidden/>
               </w:rPr>
-              <w:instrText xml:space="preserve"> PAGEREF _Toc420605654 \h </w:instrText>
+              <w:instrText xml:space="preserve"> PAGEREF _Toc420608846 \h </w:instrText>
             </w:r>
             <w:r>
               <w:rPr>
@@ -1420,14 +1408,14 @@
               <w:lang w:eastAsia="es-MX"/>
             </w:rPr>
           </w:pPr>
-          <w:hyperlink w:anchor="_Toc420605655" w:history="1">
+          <w:hyperlink w:anchor="_Toc420608847" w:history="1">
             <w:r>
               <w:rPr>
                 <w:rStyle w:val="Hipervnculo"/>
                 <w:rFonts w:ascii="Arial" w:hAnsi="Arial" w:cs="Arial"/>
                 <w:noProof/>
               </w:rPr>
-              <w:t>Modelo de comportamiento</w:t>
+              <w:t>MODELO DE COMPORTAMIENTO</w:t>
             </w:r>
             <w:r>
               <w:rPr>
@@ -1448,7 +1436,7 @@
                 <w:noProof/>
                 <w:webHidden/>
               </w:rPr>
-              <w:instrText xml:space="preserve"> PAGEREF _Toc420605655 \h </w:instrText>
+              <w:instrText xml:space="preserve"> PAGEREF _Toc420608847 \h </w:instrText>
             </w:r>
             <w:r>
               <w:rPr>
@@ -1491,7 +1479,7 @@
               <w:lang w:eastAsia="es-MX"/>
             </w:rPr>
           </w:pPr>
-          <w:hyperlink w:anchor="_Toc420605656" w:history="1">
+          <w:hyperlink w:anchor="_Toc420608848" w:history="1">
             <w:r>
               <w:rPr>
                 <w:rStyle w:val="Hipervnculo"/>
@@ -1519,7 +1507,7 @@
                 <w:noProof/>
                 <w:webHidden/>
               </w:rPr>
-              <w:instrText xml:space="preserve"> PAGEREF _Toc420605656 \h </w:instrText>
+              <w:instrText xml:space="preserve"> PAGEREF _Toc420608848 \h </w:instrText>
             </w:r>
             <w:r>
               <w:rPr>
@@ -1562,7 +1550,7 @@
               <w:lang w:eastAsia="es-MX"/>
             </w:rPr>
           </w:pPr>
-          <w:hyperlink w:anchor="_Toc420605657" w:history="1">
+          <w:hyperlink w:anchor="_Toc420608849" w:history="1">
             <w:r>
               <w:rPr>
                 <w:rStyle w:val="Hipervnculo"/>
@@ -1590,7 +1578,7 @@
                 <w:noProof/>
                 <w:webHidden/>
               </w:rPr>
-              <w:instrText xml:space="preserve"> PAGEREF _Toc420605657 \h </w:instrText>
+              <w:instrText xml:space="preserve"> PAGEREF _Toc420608849 \h </w:instrText>
             </w:r>
             <w:r>
               <w:rPr>
@@ -1633,7 +1621,7 @@
               <w:lang w:eastAsia="es-MX"/>
             </w:rPr>
           </w:pPr>
-          <w:hyperlink w:anchor="_Toc420605658" w:history="1">
+          <w:hyperlink w:anchor="_Toc420608850" w:history="1">
             <w:r>
               <w:rPr>
                 <w:rStyle w:val="Hipervnculo"/>
@@ -1661,7 +1649,7 @@
                 <w:noProof/>
                 <w:webHidden/>
               </w:rPr>
-              <w:instrText xml:space="preserve"> PAGEREF _Toc420605658 \h </w:instrText>
+              <w:instrText xml:space="preserve"> PAGEREF _Toc420608850 \h </w:instrText>
             </w:r>
             <w:r>
               <w:rPr>
@@ -1704,7 +1692,7 @@
               <w:lang w:eastAsia="es-MX"/>
             </w:rPr>
           </w:pPr>
-          <w:hyperlink w:anchor="_Toc420605659" w:history="1">
+          <w:hyperlink w:anchor="_Toc420608851" w:history="1">
             <w:r>
               <w:rPr>
                 <w:rStyle w:val="Hipervnculo"/>
@@ -1732,7 +1720,7 @@
                 <w:noProof/>
                 <w:webHidden/>
               </w:rPr>
-              <w:instrText xml:space="preserve"> PAGEREF _Toc420605659 \h </w:instrText>
+              <w:instrText xml:space="preserve"> PAGEREF _Toc420608851 \h </w:instrText>
             </w:r>
             <w:r>
               <w:rPr>
@@ -1775,7 +1763,7 @@
               <w:lang w:eastAsia="es-MX"/>
             </w:rPr>
           </w:pPr>
-          <w:hyperlink w:anchor="_Toc420605660" w:history="1">
+          <w:hyperlink w:anchor="_Toc420608852" w:history="1">
             <w:r>
               <w:rPr>
                 <w:rStyle w:val="Hipervnculo"/>
@@ -1803,7 +1791,7 @@
                 <w:noProof/>
                 <w:webHidden/>
               </w:rPr>
-              <w:instrText xml:space="preserve"> PAGEREF _Toc420605660 \h </w:instrText>
+              <w:instrText xml:space="preserve"> PAGEREF _Toc420608852 \h </w:instrText>
             </w:r>
             <w:r>
               <w:rPr>
@@ -1846,7 +1834,7 @@
               <w:lang w:eastAsia="es-MX"/>
             </w:rPr>
           </w:pPr>
-          <w:hyperlink w:anchor="_Toc420605661" w:history="1">
+          <w:hyperlink w:anchor="_Toc420608853" w:history="1">
             <w:r>
               <w:rPr>
                 <w:rStyle w:val="Hipervnculo"/>
@@ -1874,7 +1862,7 @@
                 <w:noProof/>
                 <w:webHidden/>
               </w:rPr>
-              <w:instrText xml:space="preserve"> PAGEREF _Toc420605661 \h </w:instrText>
+              <w:instrText xml:space="preserve"> PAGEREF _Toc420608853 \h </w:instrText>
             </w:r>
             <w:r>
               <w:rPr>
@@ -1917,7 +1905,7 @@
               <w:lang w:eastAsia="es-MX"/>
             </w:rPr>
           </w:pPr>
-          <w:hyperlink w:anchor="_Toc420605662" w:history="1">
+          <w:hyperlink w:anchor="_Toc420608854" w:history="1">
             <w:r>
               <w:rPr>
                 <w:rStyle w:val="Hipervnculo"/>
@@ -1945,7 +1933,7 @@
                 <w:noProof/>
                 <w:webHidden/>
               </w:rPr>
-              <w:instrText xml:space="preserve"> PAGEREF _Toc420605662 \h </w:instrText>
+              <w:instrText xml:space="preserve"> PAGEREF _Toc420608854 \h </w:instrText>
             </w:r>
             <w:r>
               <w:rPr>
@@ -1988,7 +1976,7 @@
               <w:lang w:eastAsia="es-MX"/>
             </w:rPr>
           </w:pPr>
-          <w:hyperlink w:anchor="_Toc420605663" w:history="1">
+          <w:hyperlink w:anchor="_Toc420608855" w:history="1">
             <w:r>
               <w:rPr>
                 <w:rStyle w:val="Hipervnculo"/>
@@ -2016,7 +2004,7 @@
                 <w:noProof/>
                 <w:webHidden/>
               </w:rPr>
-              <w:instrText xml:space="preserve"> PAGEREF _Toc420605663 \h </w:instrText>
+              <w:instrText xml:space="preserve"> PAGEREF _Toc420608855 \h </w:instrText>
             </w:r>
             <w:r>
               <w:rPr>
@@ -2059,7 +2047,7 @@
               <w:lang w:eastAsia="es-MX"/>
             </w:rPr>
           </w:pPr>
-          <w:hyperlink w:anchor="_Toc420605664" w:history="1">
+          <w:hyperlink w:anchor="_Toc420608856" w:history="1">
             <w:r>
               <w:rPr>
                 <w:rStyle w:val="Hipervnculo"/>
@@ -2087,7 +2075,7 @@
                 <w:noProof/>
                 <w:webHidden/>
               </w:rPr>
-              <w:instrText xml:space="preserve"> PAGEREF _Toc420605664 \h </w:instrText>
+              <w:instrText xml:space="preserve"> PAGEREF _Toc420608856 \h </w:instrText>
             </w:r>
             <w:r>
               <w:rPr>
@@ -2108,6 +2096,148 @@
                 <w:webHidden/>
               </w:rPr>
               <w:t>17</w:t>
+            </w:r>
+            <w:r>
+              <w:rPr>
+                <w:noProof/>
+                <w:webHidden/>
+              </w:rPr>
+              <w:fldChar w:fldCharType="end"/>
+            </w:r>
+          </w:hyperlink>
+        </w:p>
+        <w:p>
+          <w:pPr>
+            <w:pStyle w:val="TDC1"/>
+            <w:tabs>
+              <w:tab w:val="right" w:leader="dot" w:pos="8828"/>
+            </w:tabs>
+            <w:rPr>
+              <w:rFonts w:eastAsiaTheme="minorEastAsia"/>
+              <w:noProof/>
+              <w:lang w:eastAsia="es-MX"/>
+            </w:rPr>
+          </w:pPr>
+          <w:hyperlink w:anchor="_Toc420608857" w:history="1">
+            <w:r>
+              <w:rPr>
+                <w:rStyle w:val="Hipervnculo"/>
+                <w:rFonts w:ascii="Arial" w:hAnsi="Arial" w:cs="Arial"/>
+                <w:noProof/>
+              </w:rPr>
+              <w:t>Diseño y Usabilidad</w:t>
+            </w:r>
+            <w:r>
+              <w:rPr>
+                <w:noProof/>
+                <w:webHidden/>
+              </w:rPr>
+              <w:tab/>
+            </w:r>
+            <w:r>
+              <w:rPr>
+                <w:noProof/>
+                <w:webHidden/>
+              </w:rPr>
+              <w:fldChar w:fldCharType="begin"/>
+            </w:r>
+            <w:r>
+              <w:rPr>
+                <w:noProof/>
+                <w:webHidden/>
+              </w:rPr>
+              <w:instrText xml:space="preserve"> PAGEREF _Toc420608857 \h </w:instrText>
+            </w:r>
+            <w:r>
+              <w:rPr>
+                <w:noProof/>
+                <w:webHidden/>
+              </w:rPr>
+            </w:r>
+            <w:r>
+              <w:rPr>
+                <w:noProof/>
+                <w:webHidden/>
+              </w:rPr>
+              <w:fldChar w:fldCharType="separate"/>
+            </w:r>
+            <w:r>
+              <w:rPr>
+                <w:noProof/>
+                <w:webHidden/>
+              </w:rPr>
+              <w:t>18</w:t>
+            </w:r>
+            <w:r>
+              <w:rPr>
+                <w:noProof/>
+                <w:webHidden/>
+              </w:rPr>
+              <w:fldChar w:fldCharType="end"/>
+            </w:r>
+          </w:hyperlink>
+        </w:p>
+        <w:p>
+          <w:pPr>
+            <w:pStyle w:val="TDC1"/>
+            <w:tabs>
+              <w:tab w:val="right" w:leader="dot" w:pos="8828"/>
+            </w:tabs>
+            <w:rPr>
+              <w:rFonts w:eastAsiaTheme="minorEastAsia"/>
+              <w:noProof/>
+              <w:lang w:eastAsia="es-MX"/>
+            </w:rPr>
+          </w:pPr>
+          <w:hyperlink w:anchor="_Toc420608858" w:history="1">
+            <w:r>
+              <w:rPr>
+                <w:rStyle w:val="Hipervnculo"/>
+                <w:rFonts w:ascii="Arial" w:hAnsi="Arial" w:cs="Arial"/>
+                <w:noProof/>
+              </w:rPr>
+              <w:t>Lecciones Aprendidas</w:t>
+            </w:r>
+            <w:r>
+              <w:rPr>
+                <w:noProof/>
+                <w:webHidden/>
+              </w:rPr>
+              <w:tab/>
+            </w:r>
+            <w:r>
+              <w:rPr>
+                <w:noProof/>
+                <w:webHidden/>
+              </w:rPr>
+              <w:fldChar w:fldCharType="begin"/>
+            </w:r>
+            <w:r>
+              <w:rPr>
+                <w:noProof/>
+                <w:webHidden/>
+              </w:rPr>
+              <w:instrText xml:space="preserve"> PAGEREF _Toc420608858 \h </w:instrText>
+            </w:r>
+            <w:r>
+              <w:rPr>
+                <w:noProof/>
+                <w:webHidden/>
+              </w:rPr>
+            </w:r>
+            <w:r>
+              <w:rPr>
+                <w:noProof/>
+                <w:webHidden/>
+              </w:rPr>
+              <w:fldChar w:fldCharType="separate"/>
+            </w:r>
+            <w:r>
+              <w:rPr>
+                <w:noProof/>
+                <w:webHidden/>
+              </w:rPr>
+              <w:t>20</w:t>
             </w:r>
             <w:r>
               <w:rPr>
@@ -2152,7 +2282,7 @@
           <w:szCs w:val="32"/>
         </w:rPr>
       </w:pPr>
-      <w:bookmarkStart w:id="0" w:name="_Toc420605651"/>
+      <w:bookmarkStart w:id="0" w:name="_Toc420608843"/>
       <w:r>
         <w:rPr>
           <w:rFonts w:ascii="Arial" w:hAnsi="Arial" w:cs="Arial"/>
@@ -2191,7 +2321,7 @@
           <w:szCs w:val="28"/>
         </w:rPr>
       </w:pPr>
-      <w:bookmarkStart w:id="1" w:name="_Toc420605652"/>
+      <w:bookmarkStart w:id="1" w:name="_Toc420608844"/>
       <w:r>
         <w:rPr>
           <w:rFonts w:ascii="Arial" w:hAnsi="Arial" w:cs="Arial"/>
@@ -2282,14 +2412,13 @@
           <w:szCs w:val="28"/>
         </w:rPr>
       </w:pPr>
-      <w:bookmarkStart w:id="2" w:name="_Toc420605653"/>
+      <w:bookmarkStart w:id="2" w:name="_Toc420608845"/>
       <w:r>
         <w:rPr>
           <w:rFonts w:ascii="Arial" w:hAnsi="Arial" w:cs="Arial"/>
           <w:sz w:val="28"/>
           <w:szCs w:val="28"/>
         </w:rPr>
-        <w:lastRenderedPageBreak/>
         <w:t>Diagrama de C</w:t>
       </w:r>
       <w:r>
@@ -2321,7 +2450,7 @@
           <w:lang w:eastAsia="es-MX"/>
         </w:rPr>
         <w:drawing>
-          <wp:anchor distT="0" distB="0" distL="114300" distR="114300" simplePos="0" relativeHeight="251664384" behindDoc="0" locked="0" layoutInCell="1" allowOverlap="1" wp14:anchorId="7B8F647F" wp14:editId="470F6063">
+          <wp:anchor distT="0" distB="0" distL="114300" distR="114300" simplePos="0" relativeHeight="251664384" behindDoc="0" locked="0" layoutInCell="1" allowOverlap="1" wp14:anchorId="490247AE" wp14:editId="7784C6E2">
             <wp:simplePos x="0" y="0"/>
             <wp:positionH relativeFrom="column">
               <wp:posOffset>1905</wp:posOffset>
@@ -2388,27 +2517,14 @@
       <w:r>
         <w:t xml:space="preserve">Figura  </w:t>
       </w:r>
-      <w:r>
-        <w:fldChar w:fldCharType="begin"/>
-      </w:r>
-      <w:r>
-        <w:instrText xml:space="preserve"> SEQ Figura_ \* ARABIC </w:instrText>
-      </w:r>
-      <w:r>
-        <w:fldChar w:fldCharType="separate"/>
-      </w:r>
-      <w:r>
-        <w:rPr>
-          <w:noProof/>
-        </w:rPr>
-        <w:t>1</w:t>
-      </w:r>
-      <w:r>
-        <w:rPr>
-          <w:noProof/>
-        </w:rPr>
-        <w:fldChar w:fldCharType="end"/>
-      </w:r>
+      <w:fldSimple w:instr=" SEQ Figura_ \* ARABIC ">
+        <w:r>
+          <w:rPr>
+            <w:noProof/>
+          </w:rPr>
+          <w:t>1</w:t>
+        </w:r>
+      </w:fldSimple>
       <w:r>
         <w:t xml:space="preserve"> - Diagrama de contexto</w:t>
       </w:r>
@@ -2436,7 +2552,7 @@
           <w:szCs w:val="28"/>
         </w:rPr>
       </w:pPr>
-      <w:bookmarkStart w:id="3" w:name="_Toc420605654"/>
+      <w:bookmarkStart w:id="3" w:name="_Toc420608846"/>
       <w:r>
         <w:rPr>
           <w:rFonts w:ascii="Arial" w:hAnsi="Arial" w:cs="Arial"/>
@@ -2776,7 +2892,7 @@
           <w:rFonts w:ascii="Arial" w:hAnsi="Arial" w:cs="Arial"/>
         </w:rPr>
       </w:pPr>
-      <w:bookmarkStart w:id="4" w:name="_Toc420605655"/>
+      <w:bookmarkStart w:id="4" w:name="_Toc420608847"/>
       <w:r>
         <w:rPr>
           <w:rFonts w:ascii="Arial" w:hAnsi="Arial" w:cs="Arial"/>
@@ -2795,7 +2911,7 @@
           <w:szCs w:val="28"/>
         </w:rPr>
       </w:pPr>
-      <w:bookmarkStart w:id="5" w:name="_Toc420605656"/>
+      <w:bookmarkStart w:id="5" w:name="_Toc420608848"/>
       <w:r>
         <w:rPr>
           <w:rFonts w:ascii="Arial" w:hAnsi="Arial" w:cs="Arial"/>
@@ -2825,7 +2941,7 @@
           <w:lang w:eastAsia="es-MX"/>
         </w:rPr>
         <w:drawing>
-          <wp:inline distT="0" distB="0" distL="0" distR="0" wp14:anchorId="33F1805F" wp14:editId="52D67E26">
+          <wp:inline distT="0" distB="0" distL="0" distR="0" wp14:anchorId="3BCEC2CA" wp14:editId="06138E70">
             <wp:extent cx="6068695" cy="4391025"/>
             <wp:effectExtent l="0" t="0" r="8255" b="9525"/>
             <wp:docPr id="3" name="Imagen 3"/>
@@ -2875,27 +2991,14 @@
       <w:r>
         <w:t xml:space="preserve">Figura  </w:t>
       </w:r>
-      <w:r>
-        <w:fldChar w:fldCharType="begin"/>
-      </w:r>
-      <w:r>
-        <w:instrText xml:space="preserve"> SEQ Figura_ \* ARABIC </w:instrText>
-      </w:r>
-      <w:r>
-        <w:fldChar w:fldCharType="separate"/>
-      </w:r>
-      <w:r>
-        <w:rPr>
-          <w:noProof/>
-        </w:rPr>
-        <w:t>2</w:t>
-      </w:r>
-      <w:r>
-        <w:rPr>
-          <w:noProof/>
-        </w:rPr>
-        <w:fldChar w:fldCharType="end"/>
-      </w:r>
+      <w:fldSimple w:instr=" SEQ Figura_ \* ARABIC ">
+        <w:r>
+          <w:rPr>
+            <w:noProof/>
+          </w:rPr>
+          <w:t>2</w:t>
+        </w:r>
+      </w:fldSimple>
       <w:r>
         <w:t xml:space="preserve"> - Diagrama de flujo de nivel 0</w:t>
       </w:r>
@@ -2914,7 +3017,7 @@
           <w:szCs w:val="28"/>
         </w:rPr>
       </w:pPr>
-      <w:bookmarkStart w:id="6" w:name="_Toc420605657"/>
+      <w:bookmarkStart w:id="6" w:name="_Toc420608849"/>
       <w:r>
         <w:rPr>
           <w:rFonts w:ascii="Arial" w:hAnsi="Arial" w:cs="Arial"/>
@@ -2944,7 +3047,7 @@
           <w:lang w:eastAsia="es-MX"/>
         </w:rPr>
         <w:drawing>
-          <wp:inline distT="0" distB="0" distL="0" distR="0" wp14:anchorId="09B25625" wp14:editId="199F70DB">
+          <wp:inline distT="0" distB="0" distL="0" distR="0" wp14:anchorId="374C0401" wp14:editId="7A425F5E">
             <wp:extent cx="5612130" cy="1881505"/>
             <wp:effectExtent l="0" t="0" r="7620" b="4445"/>
             <wp:docPr id="5" name="Imagen 5"/>
@@ -2994,27 +3097,14 @@
       <w:r>
         <w:t xml:space="preserve">Figura  </w:t>
       </w:r>
-      <w:r>
-        <w:fldChar w:fldCharType="begin"/>
-      </w:r>
-      <w:r>
-        <w:instrText xml:space="preserve"> SEQ Figura_ \* ARABIC </w:instrText>
-      </w:r>
-      <w:r>
-        <w:fldChar w:fldCharType="separate"/>
-      </w:r>
-      <w:r>
-        <w:rPr>
-          <w:noProof/>
-        </w:rPr>
-        <w:t>3</w:t>
-      </w:r>
-      <w:r>
-        <w:rPr>
-          <w:noProof/>
-        </w:rPr>
-        <w:fldChar w:fldCharType="end"/>
-      </w:r>
+      <w:fldSimple w:instr=" SEQ Figura_ \* ARABIC ">
+        <w:r>
+          <w:rPr>
+            <w:noProof/>
+          </w:rPr>
+          <w:t>3</w:t>
+        </w:r>
+      </w:fldSimple>
       <w:r>
         <w:t xml:space="preserve"> - Diagrama de flujo de nivel 1 (1)</w:t>
       </w:r>
@@ -3029,7 +3119,7 @@
           <w:lang w:eastAsia="es-MX"/>
         </w:rPr>
         <w:drawing>
-          <wp:inline distT="0" distB="0" distL="0" distR="0" wp14:anchorId="14B949DE" wp14:editId="235387FE">
+          <wp:inline distT="0" distB="0" distL="0" distR="0" wp14:anchorId="5F51A483" wp14:editId="5A213019">
             <wp:extent cx="5612130" cy="1973580"/>
             <wp:effectExtent l="0" t="0" r="7620" b="7620"/>
             <wp:docPr id="6" name="Imagen 6"/>
@@ -3079,27 +3169,14 @@
       <w:r>
         <w:t xml:space="preserve">Figura  </w:t>
       </w:r>
-      <w:r>
-        <w:fldChar w:fldCharType="begin"/>
-      </w:r>
-      <w:r>
-        <w:instrText xml:space="preserve"> SEQ Figura_ \* ARABIC </w:instrText>
-      </w:r>
-      <w:r>
-        <w:fldChar w:fldCharType="separate"/>
-      </w:r>
-      <w:r>
-        <w:rPr>
-          <w:noProof/>
-        </w:rPr>
-        <w:t>4</w:t>
-      </w:r>
-      <w:r>
-        <w:rPr>
-          <w:noProof/>
-        </w:rPr>
-        <w:fldChar w:fldCharType="end"/>
-      </w:r>
+      <w:fldSimple w:instr=" SEQ Figura_ \* ARABIC ">
+        <w:r>
+          <w:rPr>
+            <w:noProof/>
+          </w:rPr>
+          <w:t>4</w:t>
+        </w:r>
+      </w:fldSimple>
       <w:r>
         <w:t xml:space="preserve"> - Diagrama de flujo de nivel 1 (</w:t>
       </w:r>
@@ -3120,7 +3197,7 @@
           <w:lang w:eastAsia="es-MX"/>
         </w:rPr>
         <w:drawing>
-          <wp:inline distT="0" distB="0" distL="0" distR="0" wp14:anchorId="5694D38B" wp14:editId="26846526">
+          <wp:inline distT="0" distB="0" distL="0" distR="0" wp14:anchorId="463F083F" wp14:editId="7B2C3891">
             <wp:extent cx="5612130" cy="2014855"/>
             <wp:effectExtent l="0" t="0" r="7620" b="4445"/>
             <wp:docPr id="11" name="Imagen 11"/>
@@ -3170,27 +3247,14 @@
       <w:r>
         <w:t xml:space="preserve">Figura  </w:t>
       </w:r>
-      <w:r>
-        <w:fldChar w:fldCharType="begin"/>
-      </w:r>
-      <w:r>
-        <w:instrText xml:space="preserve"> SEQ Figura_ \* ARABIC </w:instrText>
-      </w:r>
-      <w:r>
-        <w:fldChar w:fldCharType="separate"/>
-      </w:r>
-      <w:r>
-        <w:rPr>
-          <w:noProof/>
-        </w:rPr>
-        <w:t>5</w:t>
-      </w:r>
-      <w:r>
-        <w:rPr>
-          <w:noProof/>
-        </w:rPr>
-        <w:fldChar w:fldCharType="end"/>
-      </w:r>
+      <w:fldSimple w:instr=" SEQ Figura_ \* ARABIC ">
+        <w:r>
+          <w:rPr>
+            <w:noProof/>
+          </w:rPr>
+          <w:t>5</w:t>
+        </w:r>
+      </w:fldSimple>
       <w:r>
         <w:t xml:space="preserve"> - Diagrama de flujo de nivel 1 (</w:t>
       </w:r>
@@ -3212,7 +3276,7 @@
         </w:rPr>
         <w:lastRenderedPageBreak/>
         <w:drawing>
-          <wp:inline distT="0" distB="0" distL="0" distR="0" wp14:anchorId="40291AA0" wp14:editId="03EF5255">
+          <wp:inline distT="0" distB="0" distL="0" distR="0" wp14:anchorId="6A831127" wp14:editId="4135F663">
             <wp:extent cx="5612130" cy="1920875"/>
             <wp:effectExtent l="0" t="0" r="7620" b="3175"/>
             <wp:docPr id="12" name="Imagen 12"/>
@@ -3262,27 +3326,14 @@
       <w:r>
         <w:t xml:space="preserve">Figura  </w:t>
       </w:r>
-      <w:r>
-        <w:fldChar w:fldCharType="begin"/>
-      </w:r>
-      <w:r>
-        <w:instrText xml:space="preserve"> SEQ Figura_ \* ARABIC </w:instrText>
-      </w:r>
-      <w:r>
-        <w:fldChar w:fldCharType="separate"/>
-      </w:r>
-      <w:r>
-        <w:rPr>
-          <w:noProof/>
-        </w:rPr>
-        <w:t>6</w:t>
-      </w:r>
-      <w:r>
-        <w:rPr>
-          <w:noProof/>
-        </w:rPr>
-        <w:fldChar w:fldCharType="end"/>
-      </w:r>
+      <w:fldSimple w:instr=" SEQ Figura_ \* ARABIC ">
+        <w:r>
+          <w:rPr>
+            <w:noProof/>
+          </w:rPr>
+          <w:t>6</w:t>
+        </w:r>
+      </w:fldSimple>
       <w:r>
         <w:t xml:space="preserve"> - Diagrama de flujo de nivel 1 (</w:t>
       </w:r>
@@ -3303,7 +3354,7 @@
           <w:lang w:eastAsia="es-MX"/>
         </w:rPr>
         <w:drawing>
-          <wp:inline distT="0" distB="0" distL="0" distR="0" wp14:anchorId="0F363111" wp14:editId="2D0516C5">
+          <wp:inline distT="0" distB="0" distL="0" distR="0" wp14:anchorId="4E39F90C" wp14:editId="21142D55">
             <wp:extent cx="5612130" cy="1818005"/>
             <wp:effectExtent l="0" t="0" r="7620" b="0"/>
             <wp:docPr id="13" name="Imagen 13"/>
@@ -3353,27 +3404,14 @@
       <w:r>
         <w:t xml:space="preserve">Figura  </w:t>
       </w:r>
-      <w:r>
-        <w:fldChar w:fldCharType="begin"/>
-      </w:r>
-      <w:r>
-        <w:instrText xml:space="preserve"> SEQ Figura_ \* ARABIC </w:instrText>
-      </w:r>
-      <w:r>
-        <w:fldChar w:fldCharType="separate"/>
-      </w:r>
-      <w:r>
-        <w:rPr>
-          <w:noProof/>
-        </w:rPr>
-        <w:t>7</w:t>
-      </w:r>
-      <w:r>
-        <w:rPr>
-          <w:noProof/>
-        </w:rPr>
-        <w:fldChar w:fldCharType="end"/>
-      </w:r>
+      <w:fldSimple w:instr=" SEQ Figura_ \* ARABIC ">
+        <w:r>
+          <w:rPr>
+            <w:noProof/>
+          </w:rPr>
+          <w:t>7</w:t>
+        </w:r>
+      </w:fldSimple>
       <w:r>
         <w:t xml:space="preserve"> - Diagrama de flujo de nivel 1 (</w:t>
       </w:r>
@@ -3394,7 +3432,7 @@
           <w:lang w:eastAsia="es-MX"/>
         </w:rPr>
         <w:drawing>
-          <wp:inline distT="0" distB="0" distL="0" distR="0" wp14:anchorId="374742E2" wp14:editId="43DD9E3C">
+          <wp:inline distT="0" distB="0" distL="0" distR="0" wp14:anchorId="1E1BE5E8" wp14:editId="2F4FA875">
             <wp:extent cx="5612130" cy="1815465"/>
             <wp:effectExtent l="0" t="0" r="7620" b="0"/>
             <wp:docPr id="14" name="Imagen 14"/>
@@ -3444,27 +3482,14 @@
       <w:r>
         <w:t xml:space="preserve">Figura  </w:t>
       </w:r>
-      <w:r>
-        <w:fldChar w:fldCharType="begin"/>
-      </w:r>
-      <w:r>
-        <w:instrText xml:space="preserve"> SEQ Figura_ \* ARABIC </w:instrText>
-      </w:r>
-      <w:r>
-        <w:fldChar w:fldCharType="separate"/>
-      </w:r>
-      <w:r>
-        <w:rPr>
-          <w:noProof/>
-        </w:rPr>
-        <w:t>8</w:t>
-      </w:r>
-      <w:r>
-        <w:rPr>
-          <w:noProof/>
-        </w:rPr>
-        <w:fldChar w:fldCharType="end"/>
-      </w:r>
+      <w:fldSimple w:instr=" SEQ Figura_ \* ARABIC ">
+        <w:r>
+          <w:rPr>
+            <w:noProof/>
+          </w:rPr>
+          <w:t>8</w:t>
+        </w:r>
+      </w:fldSimple>
       <w:r>
         <w:t xml:space="preserve"> - Diagrama de flujo de nivel 1 (</w:t>
       </w:r>
@@ -3486,7 +3511,7 @@
         </w:rPr>
         <w:lastRenderedPageBreak/>
         <w:drawing>
-          <wp:inline distT="0" distB="0" distL="0" distR="0" wp14:anchorId="280C3E3D" wp14:editId="78BC66D9">
+          <wp:inline distT="0" distB="0" distL="0" distR="0" wp14:anchorId="1DFE6CAB" wp14:editId="449B9FA2">
             <wp:extent cx="5612130" cy="2072005"/>
             <wp:effectExtent l="0" t="0" r="7620" b="4445"/>
             <wp:docPr id="15" name="Imagen 15"/>
@@ -3536,27 +3561,14 @@
       <w:r>
         <w:t xml:space="preserve">Figura  </w:t>
       </w:r>
-      <w:r>
-        <w:fldChar w:fldCharType="begin"/>
-      </w:r>
-      <w:r>
-        <w:instrText xml:space="preserve"> SEQ Figura_ \* ARABIC </w:instrText>
-      </w:r>
-      <w:r>
-        <w:fldChar w:fldCharType="separate"/>
-      </w:r>
-      <w:r>
-        <w:rPr>
-          <w:noProof/>
-        </w:rPr>
-        <w:t>9</w:t>
-      </w:r>
-      <w:r>
-        <w:rPr>
-          <w:noProof/>
-        </w:rPr>
-        <w:fldChar w:fldCharType="end"/>
-      </w:r>
+      <w:fldSimple w:instr=" SEQ Figura_ \* ARABIC ">
+        <w:r>
+          <w:rPr>
+            <w:noProof/>
+          </w:rPr>
+          <w:t>9</w:t>
+        </w:r>
+      </w:fldSimple>
       <w:r>
         <w:t xml:space="preserve"> - Diagrama de flujo de nivel 1 (</w:t>
       </w:r>
@@ -3577,7 +3589,7 @@
           <w:lang w:eastAsia="es-MX"/>
         </w:rPr>
         <w:drawing>
-          <wp:inline distT="0" distB="0" distL="0" distR="0" wp14:anchorId="6EC297FA" wp14:editId="3A4D497B">
+          <wp:inline distT="0" distB="0" distL="0" distR="0" wp14:anchorId="2147D695" wp14:editId="5BFFC59A">
             <wp:extent cx="5612130" cy="1957070"/>
             <wp:effectExtent l="0" t="0" r="7620" b="5080"/>
             <wp:docPr id="16" name="Imagen 16"/>
@@ -3626,27 +3638,14 @@
       <w:r>
         <w:t xml:space="preserve">Figura  </w:t>
       </w:r>
-      <w:r>
-        <w:fldChar w:fldCharType="begin"/>
-      </w:r>
-      <w:r>
-        <w:instrText xml:space="preserve"> SEQ Figura_ \* ARABIC </w:instrText>
-      </w:r>
-      <w:r>
-        <w:fldChar w:fldCharType="separate"/>
-      </w:r>
-      <w:r>
-        <w:rPr>
-          <w:noProof/>
-        </w:rPr>
-        <w:t>10</w:t>
-      </w:r>
-      <w:r>
-        <w:rPr>
-          <w:noProof/>
-        </w:rPr>
-        <w:fldChar w:fldCharType="end"/>
-      </w:r>
+      <w:fldSimple w:instr=" SEQ Figura_ \* ARABIC ">
+        <w:r>
+          <w:rPr>
+            <w:noProof/>
+          </w:rPr>
+          <w:t>10</w:t>
+        </w:r>
+      </w:fldSimple>
       <w:r>
         <w:t xml:space="preserve"> - Diagrama de flujo de nivel 1 (</w:t>
       </w:r>
@@ -3667,7 +3666,7 @@
           <w:lang w:eastAsia="es-MX"/>
         </w:rPr>
         <w:drawing>
-          <wp:inline distT="0" distB="0" distL="0" distR="0" wp14:anchorId="4208D0AB" wp14:editId="673A19EB">
+          <wp:inline distT="0" distB="0" distL="0" distR="0" wp14:anchorId="7E4C9CFA" wp14:editId="5C2F2292">
             <wp:extent cx="5612130" cy="1598930"/>
             <wp:effectExtent l="0" t="0" r="7620" b="1270"/>
             <wp:docPr id="17" name="Imagen 17"/>
@@ -3716,27 +3715,14 @@
       <w:r>
         <w:t xml:space="preserve">Figura  </w:t>
       </w:r>
-      <w:r>
-        <w:fldChar w:fldCharType="begin"/>
-      </w:r>
-      <w:r>
-        <w:instrText xml:space="preserve"> SEQ Figura_ \* ARABIC </w:instrText>
-      </w:r>
-      <w:r>
-        <w:fldChar w:fldCharType="separate"/>
-      </w:r>
-      <w:r>
-        <w:rPr>
-          <w:noProof/>
-        </w:rPr>
-        <w:t>11</w:t>
-      </w:r>
-      <w:r>
-        <w:rPr>
-          <w:noProof/>
-        </w:rPr>
-        <w:fldChar w:fldCharType="end"/>
-      </w:r>
+      <w:fldSimple w:instr=" SEQ Figura_ \* ARABIC ">
+        <w:r>
+          <w:rPr>
+            <w:noProof/>
+          </w:rPr>
+          <w:t>11</w:t>
+        </w:r>
+      </w:fldSimple>
       <w:r>
         <w:t xml:space="preserve"> - Diagrama de flujo de nivel 1 (</w:t>
       </w:r>
@@ -3758,7 +3744,7 @@
         </w:rPr>
         <w:lastRenderedPageBreak/>
         <w:drawing>
-          <wp:inline distT="0" distB="0" distL="0" distR="0" wp14:anchorId="3B01387E" wp14:editId="38E117BC">
+          <wp:inline distT="0" distB="0" distL="0" distR="0" wp14:anchorId="174E2FB5" wp14:editId="2D88DF1D">
             <wp:extent cx="5612130" cy="1579245"/>
             <wp:effectExtent l="0" t="0" r="7620" b="1905"/>
             <wp:docPr id="18" name="Imagen 18"/>
@@ -3808,27 +3794,14 @@
       <w:r>
         <w:t xml:space="preserve">Figura  </w:t>
       </w:r>
-      <w:r>
-        <w:fldChar w:fldCharType="begin"/>
-      </w:r>
-      <w:r>
-        <w:instrText xml:space="preserve"> SEQ Figura_ \* ARABIC </w:instrText>
-      </w:r>
-      <w:r>
-        <w:fldChar w:fldCharType="separate"/>
-      </w:r>
-      <w:r>
-        <w:rPr>
-          <w:noProof/>
-        </w:rPr>
-        <w:t>12</w:t>
-      </w:r>
-      <w:r>
-        <w:rPr>
-          <w:noProof/>
-        </w:rPr>
-        <w:fldChar w:fldCharType="end"/>
-      </w:r>
+      <w:fldSimple w:instr=" SEQ Figura_ \* ARABIC ">
+        <w:r>
+          <w:rPr>
+            <w:noProof/>
+          </w:rPr>
+          <w:t>12</w:t>
+        </w:r>
+      </w:fldSimple>
       <w:r>
         <w:t xml:space="preserve"> - Diagrama de flujo de nivel 1 (</w:t>
       </w:r>
@@ -3849,7 +3822,7 @@
           <w:lang w:eastAsia="es-MX"/>
         </w:rPr>
         <w:drawing>
-          <wp:inline distT="0" distB="0" distL="0" distR="0" wp14:anchorId="2E585898" wp14:editId="0E4B9C22">
+          <wp:inline distT="0" distB="0" distL="0" distR="0" wp14:anchorId="76E42363" wp14:editId="292E9496">
             <wp:extent cx="5612130" cy="1783080"/>
             <wp:effectExtent l="0" t="0" r="7620" b="7620"/>
             <wp:docPr id="19" name="Imagen 19"/>
@@ -3899,27 +3872,14 @@
       <w:r>
         <w:t xml:space="preserve">Figura  </w:t>
       </w:r>
-      <w:r>
-        <w:fldChar w:fldCharType="begin"/>
-      </w:r>
-      <w:r>
-        <w:instrText xml:space="preserve"> SEQ Figura_ \* ARABIC </w:instrText>
-      </w:r>
-      <w:r>
-        <w:fldChar w:fldCharType="separate"/>
-      </w:r>
-      <w:r>
-        <w:rPr>
-          <w:noProof/>
-        </w:rPr>
-        <w:t>13</w:t>
-      </w:r>
-      <w:r>
-        <w:rPr>
-          <w:noProof/>
-        </w:rPr>
-        <w:fldChar w:fldCharType="end"/>
-      </w:r>
+      <w:fldSimple w:instr=" SEQ Figura_ \* ARABIC ">
+        <w:r>
+          <w:rPr>
+            <w:noProof/>
+          </w:rPr>
+          <w:t>13</w:t>
+        </w:r>
+      </w:fldSimple>
       <w:r>
         <w:t xml:space="preserve"> - Diagrama de flujo de nivel 1 (</w:t>
       </w:r>
@@ -3938,8 +3898,6 @@
           <w:sz w:val="28"/>
         </w:rPr>
       </w:pPr>
-      <w:bookmarkStart w:id="7" w:name="_GoBack"/>
-      <w:bookmarkEnd w:id="7"/>
       <w:r>
         <w:rPr>
           <w:rFonts w:ascii="Arial" w:hAnsi="Arial" w:cs="Arial"/>
@@ -3947,7 +3905,7 @@
         </w:rPr>
         <w:br w:type="page"/>
       </w:r>
-      <w:bookmarkStart w:id="8" w:name="_Toc420605658"/>
+      <w:bookmarkStart w:id="7" w:name="_Toc420608850"/>
       <w:r>
         <w:rPr>
           <w:rFonts w:ascii="Arial" w:hAnsi="Arial" w:cs="Arial"/>
@@ -3956,7 +3914,7 @@
         <w:lastRenderedPageBreak/>
         <w:t>Transición de Estados</w:t>
       </w:r>
-      <w:bookmarkEnd w:id="8"/>
+      <w:bookmarkEnd w:id="7"/>
       <w:r>
         <w:rPr>
           <w:rFonts w:ascii="Arial" w:hAnsi="Arial" w:cs="Arial"/>
@@ -4021,7 +3979,7 @@
           <w:lang w:eastAsia="es-MX"/>
         </w:rPr>
         <w:drawing>
-          <wp:inline distT="0" distB="0" distL="0" distR="0" wp14:anchorId="05B180D3" wp14:editId="05A7C22C">
+          <wp:inline distT="0" distB="0" distL="0" distR="0" wp14:anchorId="7B070FA3" wp14:editId="58EFD58D">
             <wp:extent cx="5935514" cy="2762250"/>
             <wp:effectExtent l="0" t="0" r="8255" b="0"/>
             <wp:docPr id="4" name="0 Imagen"/>
@@ -4093,7 +4051,7 @@
           <w:lang w:eastAsia="es-MX"/>
         </w:rPr>
         <w:drawing>
-          <wp:inline distT="0" distB="0" distL="0" distR="0" wp14:anchorId="0FD0C936" wp14:editId="57C3CB12">
+          <wp:inline distT="0" distB="0" distL="0" distR="0" wp14:anchorId="03E06D73" wp14:editId="53D3857B">
             <wp:extent cx="4038600" cy="3655323"/>
             <wp:effectExtent l="0" t="0" r="0" b="2540"/>
             <wp:docPr id="20" name="0 Imagen"/>
@@ -4163,7 +4121,7 @@
           <w:sz w:val="28"/>
         </w:rPr>
       </w:pPr>
-      <w:bookmarkStart w:id="9" w:name="_Toc420605659"/>
+      <w:bookmarkStart w:id="8" w:name="_Toc420608851"/>
       <w:r>
         <w:rPr>
           <w:rFonts w:ascii="Arial" w:hAnsi="Arial" w:cs="Arial"/>
@@ -4172,7 +4130,7 @@
         <w:lastRenderedPageBreak/>
         <w:t>Diagrama Entidad-Relación</w:t>
       </w:r>
-      <w:bookmarkEnd w:id="9"/>
+      <w:bookmarkEnd w:id="8"/>
     </w:p>
     <w:p/>
     <w:p/>
@@ -4183,7 +4141,7 @@
           <w:lang w:eastAsia="es-MX"/>
         </w:rPr>
         <w:drawing>
-          <wp:inline distT="0" distB="0" distL="0" distR="0">
+          <wp:inline distT="0" distB="0" distL="0" distR="0" wp14:anchorId="74B49C11" wp14:editId="4FD436F4">
             <wp:extent cx="5962650" cy="2779412"/>
             <wp:effectExtent l="0" t="0" r="0" b="1905"/>
             <wp:docPr id="21" name="0 Imagen"/>
@@ -4237,14 +4195,14 @@
           <w:rFonts w:ascii="Arial" w:hAnsi="Arial" w:cs="Arial"/>
         </w:rPr>
       </w:pPr>
-      <w:bookmarkStart w:id="10" w:name="_Toc420605660"/>
+      <w:bookmarkStart w:id="9" w:name="_Toc420608852"/>
       <w:r>
         <w:rPr>
           <w:rFonts w:ascii="Arial" w:hAnsi="Arial" w:cs="Arial"/>
         </w:rPr>
         <w:t>Casos de prueba del sistema</w:t>
       </w:r>
-      <w:bookmarkEnd w:id="10"/>
+      <w:bookmarkEnd w:id="9"/>
     </w:p>
     <w:p>
       <w:pPr>
@@ -4255,7 +4213,7 @@
           <w:szCs w:val="28"/>
         </w:rPr>
       </w:pPr>
-      <w:bookmarkStart w:id="11" w:name="_Toc420605661"/>
+      <w:bookmarkStart w:id="10" w:name="_Toc420608853"/>
       <w:r>
         <w:rPr>
           <w:rFonts w:ascii="Arial" w:hAnsi="Arial" w:cs="Arial"/>
@@ -4264,7 +4222,7 @@
         </w:rPr>
         <w:t>Dominios de cada variable</w:t>
       </w:r>
-      <w:bookmarkEnd w:id="11"/>
+      <w:bookmarkEnd w:id="10"/>
     </w:p>
     <w:p/>
     <w:tbl>
@@ -5774,7 +5732,7 @@
           <w:szCs w:val="28"/>
         </w:rPr>
       </w:pPr>
-      <w:bookmarkStart w:id="12" w:name="_Toc420605662"/>
+      <w:bookmarkStart w:id="11" w:name="_Toc420608854"/>
       <w:r>
         <w:rPr>
           <w:rFonts w:ascii="Arial" w:hAnsi="Arial" w:cs="Arial"/>
@@ -5784,7 +5742,7 @@
         <w:lastRenderedPageBreak/>
         <w:t>Casos de prueba por función</w:t>
       </w:r>
-      <w:bookmarkEnd w:id="12"/>
+      <w:bookmarkEnd w:id="11"/>
       <w:r>
         <w:rPr>
           <w:rFonts w:ascii="Arial" w:hAnsi="Arial" w:cs="Arial"/>
@@ -7163,7 +7121,7 @@
           <w:rFonts w:ascii="Arial" w:hAnsi="Arial" w:cs="Arial"/>
         </w:rPr>
       </w:pPr>
-      <w:bookmarkStart w:id="13" w:name="_Toc420605663"/>
+      <w:bookmarkStart w:id="12" w:name="_Toc420608855"/>
       <w:r>
         <w:rPr>
           <w:rFonts w:ascii="Arial" w:hAnsi="Arial" w:cs="Arial"/>
@@ -7171,7 +7129,7 @@
         <w:lastRenderedPageBreak/>
         <w:t>Modelo de procesador</w:t>
       </w:r>
-      <w:bookmarkEnd w:id="13"/>
+      <w:bookmarkEnd w:id="12"/>
       <w:r>
         <w:rPr>
           <w:rFonts w:ascii="Arial" w:hAnsi="Arial" w:cs="Arial"/>
@@ -7992,7 +7950,7 @@
           <w:rFonts w:ascii="Arial" w:hAnsi="Arial" w:cs="Arial"/>
         </w:rPr>
       </w:pPr>
-      <w:bookmarkStart w:id="14" w:name="_Toc420605664"/>
+      <w:bookmarkStart w:id="13" w:name="_Toc420608856"/>
       <w:r>
         <w:rPr>
           <w:rFonts w:ascii="Arial" w:hAnsi="Arial" w:cs="Arial"/>
@@ -8000,7 +7958,7 @@
         <w:lastRenderedPageBreak/>
         <w:t>Plan de pruebas de integración</w:t>
       </w:r>
-      <w:bookmarkEnd w:id="14"/>
+      <w:bookmarkEnd w:id="13"/>
       <w:r>
         <w:rPr>
           <w:rFonts w:ascii="Arial" w:hAnsi="Arial" w:cs="Arial"/>
@@ -9073,8 +9031,1116 @@
     <w:p/>
     <w:p/>
     <w:p/>
+    <w:p>
+      <w:pPr>
+        <w:pStyle w:val="Ttulo1"/>
+        <w:rPr>
+          <w:rFonts w:ascii="Arial" w:hAnsi="Arial" w:cs="Arial"/>
+        </w:rPr>
+      </w:pPr>
+      <w:bookmarkStart w:id="14" w:name="_Toc420608857"/>
+      <w:r>
+        <w:rPr>
+          <w:rFonts w:ascii="Arial" w:hAnsi="Arial" w:cs="Arial"/>
+        </w:rPr>
+        <w:lastRenderedPageBreak/>
+        <w:t>Diseño y Usabilidad</w:t>
+      </w:r>
+      <w:bookmarkEnd w:id="14"/>
+      <w:r>
+        <w:rPr>
+          <w:rFonts w:ascii="Arial" w:hAnsi="Arial" w:cs="Arial"/>
+        </w:rPr>
+        <w:t xml:space="preserve"> </w:t>
+      </w:r>
+    </w:p>
+    <w:p/>
+    <w:p>
+      <w:pPr>
+        <w:jc w:val="both"/>
+        <w:rPr>
+          <w:rFonts w:ascii="Arial" w:hAnsi="Arial" w:cs="Arial"/>
+        </w:rPr>
+      </w:pPr>
+      <w:r>
+        <w:rPr>
+          <w:rFonts w:ascii="Arial" w:hAnsi="Arial" w:cs="Arial"/>
+        </w:rPr>
+        <w:t>El contenido de una página web es lo más importante pero un buen contenido con un mal diseño no es una buena página web. Tampoco sirve de nada un buen diseño con un mal contenido.</w:t>
+      </w:r>
+    </w:p>
+    <w:p>
+      <w:pPr>
+        <w:jc w:val="both"/>
+        <w:rPr>
+          <w:rFonts w:ascii="Arial" w:hAnsi="Arial" w:cs="Arial"/>
+        </w:rPr>
+      </w:pPr>
+      <w:r>
+        <w:rPr>
+          <w:rFonts w:ascii="Arial" w:hAnsi="Arial" w:cs="Arial"/>
+        </w:rPr>
+        <w:t>El diseño y contenido de la página desarrollada para el siste</w:t>
+      </w:r>
+      <w:r>
+        <w:rPr>
+          <w:rFonts w:ascii="Arial" w:hAnsi="Arial" w:cs="Arial"/>
+        </w:rPr>
+        <w:t>ma</w:t>
+      </w:r>
+      <w:r>
+        <w:rPr>
+          <w:rFonts w:ascii="Arial" w:hAnsi="Arial" w:cs="Arial"/>
+        </w:rPr>
+        <w:t xml:space="preserve"> de venta de playeras, debe de cubrir algunos aspectos como los que a continuación se presentan, esto, con la intención de tener un buen producto, tanto en funcionalidad, como en</w:t>
+      </w:r>
+      <w:r>
+        <w:rPr>
+          <w:rFonts w:ascii="Arial" w:hAnsi="Arial" w:cs="Arial"/>
+        </w:rPr>
+        <w:t xml:space="preserve"> diseño.</w:t>
+      </w:r>
+    </w:p>
+    <w:p>
+      <w:pPr>
+        <w:jc w:val="both"/>
+        <w:rPr>
+          <w:rFonts w:ascii="Arial" w:hAnsi="Arial" w:cs="Arial"/>
+        </w:rPr>
+      </w:pPr>
+      <w:r>
+        <w:rPr>
+          <w:rFonts w:ascii="Arial" w:hAnsi="Arial" w:cs="Arial"/>
+        </w:rPr>
+        <w:t xml:space="preserve">El sistema debe cumplir con: </w:t>
+      </w:r>
+    </w:p>
+    <w:p>
+      <w:pPr>
+        <w:jc w:val="both"/>
+        <w:rPr>
+          <w:rFonts w:ascii="Arial" w:hAnsi="Arial" w:cs="Arial"/>
+        </w:rPr>
+      </w:pPr>
+      <w:r>
+        <w:rPr>
+          <w:rFonts w:ascii="Arial" w:hAnsi="Arial" w:cs="Arial"/>
+          <w:b/>
+          <w:bCs/>
+        </w:rPr>
+        <w:t>Comodidad para el visitante</w:t>
+      </w:r>
+      <w:r>
+        <w:rPr>
+          <w:rFonts w:ascii="Arial" w:hAnsi="Arial" w:cs="Arial"/>
+        </w:rPr>
+        <w:t>. Le debe de resultar cómodo navegar por el sitio, y también debe de poder captar la información (texto, imágenes, flash, vídeos...). Por eso es importante un buen sistema de navegación, y presentar el contenido de forma clara y espaciada.</w:t>
+      </w:r>
+    </w:p>
+    <w:p>
+      <w:pPr>
+        <w:jc w:val="both"/>
+        <w:rPr>
+          <w:rFonts w:ascii="Arial" w:hAnsi="Arial" w:cs="Arial"/>
+        </w:rPr>
+      </w:pPr>
+      <w:r>
+        <w:rPr>
+          <w:rFonts w:ascii="Arial" w:hAnsi="Arial" w:cs="Arial"/>
+          <w:noProof/>
+          <w:lang w:eastAsia="es-MX"/>
+        </w:rPr>
+        <w:drawing>
+          <wp:anchor distT="0" distB="0" distL="114300" distR="114300" simplePos="0" relativeHeight="251666432" behindDoc="0" locked="0" layoutInCell="1" allowOverlap="1" wp14:anchorId="365279FB" wp14:editId="151E5D44">
+            <wp:simplePos x="0" y="0"/>
+            <wp:positionH relativeFrom="column">
+              <wp:posOffset>2053590</wp:posOffset>
+            </wp:positionH>
+            <wp:positionV relativeFrom="paragraph">
+              <wp:posOffset>50165</wp:posOffset>
+            </wp:positionV>
+            <wp:extent cx="3695700" cy="2447925"/>
+            <wp:effectExtent l="0" t="0" r="0" b="9525"/>
+            <wp:wrapSquare wrapText="bothSides"/>
+            <wp:docPr id="22" name="0 Imagen"/>
+            <wp:cNvGraphicFramePr>
+              <a:graphicFrameLocks xmlns:a="http://schemas.openxmlformats.org/drawingml/2006/main" noChangeAspect="1"/>
+            </wp:cNvGraphicFramePr>
+            <a:graphic xmlns:a="http://schemas.openxmlformats.org/drawingml/2006/main">
+              <a:graphicData uri="http://schemas.openxmlformats.org/drawingml/2006/picture">
+                <pic:pic xmlns:pic="http://schemas.openxmlformats.org/drawingml/2006/picture">
+                  <pic:nvPicPr>
+                    <pic:cNvPr id="0" name="factores-usabilidad-web.jpg"/>
+                    <pic:cNvPicPr/>
+                  </pic:nvPicPr>
+                  <pic:blipFill>
+                    <a:blip r:embed="rId27">
+                      <a:extLst>
+                        <a:ext uri="{28A0092B-C50C-407E-A947-70E740481C1C}">
+                          <a14:useLocalDpi xmlns:a14="http://schemas.microsoft.com/office/drawing/2010/main" val="0"/>
+                        </a:ext>
+                      </a:extLst>
+                    </a:blip>
+                    <a:stretch>
+                      <a:fillRect/>
+                    </a:stretch>
+                  </pic:blipFill>
+                  <pic:spPr>
+                    <a:xfrm>
+                      <a:off x="0" y="0"/>
+                      <a:ext cx="3695700" cy="2447925"/>
+                    </a:xfrm>
+                    <a:prstGeom prst="rect">
+                      <a:avLst/>
+                    </a:prstGeom>
+                  </pic:spPr>
+                </pic:pic>
+              </a:graphicData>
+            </a:graphic>
+            <wp14:sizeRelH relativeFrom="page">
+              <wp14:pctWidth>0</wp14:pctWidth>
+            </wp14:sizeRelH>
+            <wp14:sizeRelV relativeFrom="page">
+              <wp14:pctHeight>0</wp14:pctHeight>
+            </wp14:sizeRelV>
+          </wp:anchor>
+        </w:drawing>
+      </w:r>
+      <w:r>
+        <w:rPr>
+          <w:rFonts w:ascii="Arial" w:hAnsi="Arial" w:cs="Arial"/>
+          <w:b/>
+          <w:bCs/>
+        </w:rPr>
+        <w:t>Comodidad para el autor</w:t>
+      </w:r>
+      <w:r>
+        <w:rPr>
+          <w:rFonts w:ascii="Arial" w:hAnsi="Arial" w:cs="Arial"/>
+        </w:rPr>
+        <w:t>. Cuanto más fácil nos resulte realizar modificaciones, mejor. Por eso separaremos el contenido del diseño, utilizando hojas de estilo.</w:t>
+      </w:r>
+    </w:p>
+    <w:p>
+      <w:pPr>
+        <w:jc w:val="both"/>
+        <w:rPr>
+          <w:rFonts w:ascii="Arial" w:hAnsi="Arial" w:cs="Arial"/>
+        </w:rPr>
+      </w:pPr>
+      <w:r>
+        <w:rPr>
+          <w:rFonts w:ascii="Arial" w:hAnsi="Arial" w:cs="Arial"/>
+          <w:b/>
+          <w:bCs/>
+        </w:rPr>
+        <w:t>Accesibilidad</w:t>
+      </w:r>
+      <w:r>
+        <w:rPr>
+          <w:rFonts w:ascii="Arial" w:hAnsi="Arial" w:cs="Arial"/>
+        </w:rPr>
+        <w:t xml:space="preserve">. </w:t>
+      </w:r>
+      <w:r>
+        <w:rPr>
+          <w:rFonts w:ascii="Arial" w:hAnsi="Arial" w:cs="Arial"/>
+        </w:rPr>
+        <w:t xml:space="preserve">Debe ser de la manera más simple posible guiando al visitante de manera intuitiva.  </w:t>
+      </w:r>
+    </w:p>
+    <w:p>
+      <w:pPr>
+        <w:jc w:val="both"/>
+        <w:rPr>
+          <w:rFonts w:ascii="Arial" w:hAnsi="Arial" w:cs="Arial"/>
+        </w:rPr>
+      </w:pPr>
+      <w:r>
+        <w:rPr>
+          <w:rFonts w:ascii="Arial" w:hAnsi="Arial" w:cs="Arial"/>
+          <w:b/>
+          <w:bCs/>
+        </w:rPr>
+        <w:t>Usabilidad</w:t>
+      </w:r>
+      <w:r>
+        <w:rPr>
+          <w:rFonts w:ascii="Arial" w:hAnsi="Arial" w:cs="Arial"/>
+        </w:rPr>
+        <w:t xml:space="preserve">. Debe ser fácil de usar, no debe que causar algún conflicto en la búsqueda de herramientas o de apartados a los que el usuario quiera ingresar. </w:t>
+      </w:r>
+    </w:p>
+    <w:p>
+      <w:pPr>
+        <w:jc w:val="both"/>
+        <w:rPr>
+          <w:rFonts w:ascii="Arial" w:hAnsi="Arial" w:cs="Arial"/>
+        </w:rPr>
+      </w:pPr>
+      <w:r>
+        <w:rPr>
+          <w:rFonts w:ascii="Arial" w:hAnsi="Arial" w:cs="Arial"/>
+          <w:b/>
+          <w:bCs/>
+        </w:rPr>
+        <w:t>Transmitir</w:t>
+      </w:r>
+      <w:r>
+        <w:rPr>
+          <w:rFonts w:ascii="Arial" w:hAnsi="Arial" w:cs="Arial"/>
+        </w:rPr>
+        <w:t>. El diseño debe de transmitir lo que el usuario puede esperar de él. Por ejemplo, de un banco esperamos seriedad, por lo que un diseño informal puede ser contraproducente.</w:t>
+      </w:r>
+      <w:r>
+        <w:rPr>
+          <w:rFonts w:ascii="Arial" w:hAnsi="Arial" w:cs="Arial"/>
+        </w:rPr>
+        <w:t xml:space="preserve"> En este caso vendría bien un diseño llamativo y no tan formal como el del banco, dado que debe atraer a la gente y debe ser atractivo tanto los clientes como para el </w:t>
+      </w:r>
+      <w:r>
+        <w:rPr>
+          <w:rFonts w:ascii="Arial" w:hAnsi="Arial" w:cs="Arial"/>
+        </w:rPr>
+        <w:t>público</w:t>
+      </w:r>
+      <w:r>
+        <w:rPr>
+          <w:rFonts w:ascii="Arial" w:hAnsi="Arial" w:cs="Arial"/>
+        </w:rPr>
+        <w:t xml:space="preserve"> en general. </w:t>
+      </w:r>
+    </w:p>
+    <w:p>
+      <w:pPr>
+        <w:jc w:val="both"/>
+        <w:rPr>
+          <w:rFonts w:ascii="Arial" w:hAnsi="Arial" w:cs="Arial"/>
+        </w:rPr>
+      </w:pPr>
+      <w:r>
+        <w:rPr>
+          <w:rFonts w:ascii="Arial" w:hAnsi="Arial" w:cs="Arial"/>
+          <w:b/>
+          <w:bCs/>
+        </w:rPr>
+        <w:t>Bonito y original</w:t>
+      </w:r>
+      <w:r>
+        <w:rPr>
+          <w:rFonts w:ascii="Arial" w:hAnsi="Arial" w:cs="Arial"/>
+        </w:rPr>
+        <w:t>. El diseño debe de ser agradable, combinar bien colores, organización de los elementos, etc. Y cuanto más original sea, más lo será nuestro sitio.</w:t>
+      </w:r>
+    </w:p>
+    <w:p>
+      <w:pPr>
+        <w:jc w:val="both"/>
+        <w:rPr>
+          <w:rFonts w:ascii="Arial" w:hAnsi="Arial" w:cs="Arial"/>
+        </w:rPr>
+      </w:pPr>
+    </w:p>
+    <w:p>
+      <w:pPr>
+        <w:jc w:val="both"/>
+        <w:rPr>
+          <w:rFonts w:ascii="Arial" w:hAnsi="Arial" w:cs="Arial"/>
+        </w:rPr>
+      </w:pPr>
+      <w:r>
+        <w:rPr>
+          <w:rFonts w:ascii="Arial" w:hAnsi="Arial" w:cs="Arial"/>
+          <w:b/>
+          <w:bCs/>
+        </w:rPr>
+        <w:lastRenderedPageBreak/>
+        <w:t>Simple</w:t>
+      </w:r>
+      <w:r>
+        <w:rPr>
+          <w:rFonts w:ascii="Arial" w:hAnsi="Arial" w:cs="Arial"/>
+        </w:rPr>
+        <w:t>. Cuanto más simple sea el diseño, más se facilitarán el resto de aspectos que hemos comentado.</w:t>
+      </w:r>
+    </w:p>
+    <w:p>
+      <w:pPr>
+        <w:jc w:val="both"/>
+        <w:rPr>
+          <w:rFonts w:ascii="Arial" w:hAnsi="Arial" w:cs="Arial"/>
+        </w:rPr>
+      </w:pPr>
+      <w:r>
+        <w:rPr>
+          <w:rFonts w:ascii="Arial" w:hAnsi="Arial" w:cs="Arial"/>
+        </w:rPr>
+        <w:t xml:space="preserve">Otro punto importante dentro del diseño del sitio es, la gama de colores que se piensan utilizar, dado que la página ofrece un servicio de ventas playeras se sugiere usar colores llamativos pero que no sean tan contrastantes, para que de este modo la visibilidad que el cliente tenga sea buena, llamativa y de su agrado. </w:t>
+      </w:r>
+    </w:p>
+    <w:p>
+      <w:pPr>
+        <w:jc w:val="both"/>
+        <w:rPr>
+          <w:rFonts w:ascii="Arial" w:hAnsi="Arial" w:cs="Arial"/>
+        </w:rPr>
+      </w:pPr>
+      <w:r>
+        <w:rPr>
+          <w:rFonts w:ascii="Arial" w:hAnsi="Arial" w:cs="Arial"/>
+        </w:rPr>
+        <w:t xml:space="preserve">Como sugerencia, podrían usarse colores como el verde, el azul, blanco, amarillo, violeta, claro está, tomando en cuenta todos los aspectos de usabilidad que anteriormente se describieron. Si bien hay que hacer que la pagina no parezca un arcoíris con el color de texto y fondos muy contrastantes, es bueno poner ciertos elementos que hagan llamativo el ambiente, que no sean un ambiente plano, sin chiste, debe generar interés mediante el contenido y la manera en la que este se presenta. </w:t>
+      </w:r>
+    </w:p>
+    <w:p>
+      <w:pPr>
+        <w:jc w:val="both"/>
+        <w:rPr>
+          <w:rFonts w:ascii="Arial" w:hAnsi="Arial" w:cs="Arial"/>
+        </w:rPr>
+      </w:pPr>
+    </w:p>
+    <w:p>
+      <w:r>
+        <w:br w:type="page"/>
+      </w:r>
+    </w:p>
+    <w:p>
+      <w:pPr>
+        <w:pStyle w:val="Ttulo1"/>
+        <w:rPr>
+          <w:rFonts w:ascii="Arial" w:hAnsi="Arial" w:cs="Arial"/>
+        </w:rPr>
+      </w:pPr>
+      <w:bookmarkStart w:id="15" w:name="_Toc420608858"/>
+      <w:r>
+        <w:rPr>
+          <w:rFonts w:ascii="Arial" w:hAnsi="Arial" w:cs="Arial"/>
+        </w:rPr>
+        <w:lastRenderedPageBreak/>
+        <w:t>Lecciones Aprendidas</w:t>
+      </w:r>
+      <w:bookmarkEnd w:id="15"/>
+    </w:p>
+    <w:p/>
+    <w:p>
+      <w:pPr>
+        <w:jc w:val="both"/>
+        <w:rPr>
+          <w:rFonts w:ascii="Arial" w:hAnsi="Arial" w:cs="Arial"/>
+        </w:rPr>
+      </w:pPr>
+      <w:r>
+        <w:rPr>
+          <w:rFonts w:ascii="Arial" w:hAnsi="Arial" w:cs="Arial"/>
+        </w:rPr>
+        <w:t>Con base en la experiencia adquirida durante el curso y el trabajo en equipo para el desarrollo del sistema solicitado se muestra a continuación la lista de lecciones aprendidas por parte de cada uno de los integrantes del equipo:</w:t>
+      </w:r>
+    </w:p>
+    <w:p>
+      <w:pPr>
+        <w:jc w:val="both"/>
+        <w:rPr>
+          <w:rFonts w:ascii="Arial" w:hAnsi="Arial" w:cs="Arial"/>
+        </w:rPr>
+      </w:pPr>
+    </w:p>
+    <w:p>
+      <w:pPr>
+        <w:jc w:val="both"/>
+        <w:rPr>
+          <w:rFonts w:ascii="Arial" w:hAnsi="Arial" w:cs="Arial"/>
+        </w:rPr>
+      </w:pPr>
+      <w:r>
+        <w:rPr>
+          <w:rFonts w:ascii="Arial" w:hAnsi="Arial" w:cs="Arial"/>
+        </w:rPr>
+        <w:t xml:space="preserve">Manuel Enrique Martínez Becerra </w:t>
+      </w:r>
+    </w:p>
+    <w:tbl>
+      <w:tblPr>
+        <w:tblStyle w:val="Tablaconcuadrcula"/>
+        <w:tblW w:w="0" w:type="auto"/>
+        <w:tblLook w:val="04A0" w:firstRow="1" w:lastRow="0" w:firstColumn="1" w:lastColumn="0" w:noHBand="0" w:noVBand="1"/>
+      </w:tblPr>
+      <w:tblGrid>
+        <w:gridCol w:w="534"/>
+        <w:gridCol w:w="8444"/>
+      </w:tblGrid>
+      <w:tr>
+        <w:tc>
+          <w:tcPr>
+            <w:tcW w:w="534" w:type="dxa"/>
+          </w:tcPr>
+          <w:p>
+            <w:pPr>
+              <w:jc w:val="both"/>
+              <w:rPr>
+                <w:rFonts w:ascii="Arial" w:hAnsi="Arial" w:cs="Arial"/>
+                <w:b/>
+              </w:rPr>
+            </w:pPr>
+            <w:r>
+              <w:rPr>
+                <w:rFonts w:ascii="Arial" w:hAnsi="Arial" w:cs="Arial"/>
+                <w:b/>
+              </w:rPr>
+              <w:t>N°</w:t>
+            </w:r>
+          </w:p>
+        </w:tc>
+        <w:tc>
+          <w:tcPr>
+            <w:tcW w:w="8444" w:type="dxa"/>
+          </w:tcPr>
+          <w:p>
+            <w:pPr>
+              <w:jc w:val="both"/>
+              <w:rPr>
+                <w:rFonts w:ascii="Arial" w:hAnsi="Arial" w:cs="Arial"/>
+                <w:b/>
+              </w:rPr>
+            </w:pPr>
+            <w:r>
+              <w:rPr>
+                <w:rFonts w:ascii="Arial" w:hAnsi="Arial" w:cs="Arial"/>
+                <w:b/>
+              </w:rPr>
+              <w:t>Lecciones aprendidas</w:t>
+            </w:r>
+          </w:p>
+        </w:tc>
+      </w:tr>
+      <w:tr>
+        <w:tc>
+          <w:tcPr>
+            <w:tcW w:w="534" w:type="dxa"/>
+          </w:tcPr>
+          <w:p>
+            <w:pPr>
+              <w:jc w:val="both"/>
+              <w:rPr>
+                <w:rFonts w:ascii="Arial" w:hAnsi="Arial" w:cs="Arial"/>
+              </w:rPr>
+            </w:pPr>
+            <w:r>
+              <w:rPr>
+                <w:rFonts w:ascii="Arial" w:hAnsi="Arial" w:cs="Arial"/>
+              </w:rPr>
+              <w:t>1</w:t>
+            </w:r>
+          </w:p>
+        </w:tc>
+        <w:tc>
+          <w:tcPr>
+            <w:tcW w:w="8444" w:type="dxa"/>
+          </w:tcPr>
+          <w:p>
+            <w:pPr>
+              <w:jc w:val="both"/>
+              <w:rPr>
+                <w:rFonts w:ascii="Arial" w:hAnsi="Arial" w:cs="Arial"/>
+              </w:rPr>
+            </w:pPr>
+            <w:r>
+              <w:rPr>
+                <w:rFonts w:ascii="Arial" w:hAnsi="Arial" w:cs="Arial"/>
+              </w:rPr>
+              <w:t>El liderar el equipo no fue sencillo en si no sabía cómo llevar el orden de las actividades y repartirlas adecuadamente en los integrantes del equipo.</w:t>
+            </w:r>
+          </w:p>
+        </w:tc>
+      </w:tr>
+      <w:tr>
+        <w:tc>
+          <w:tcPr>
+            <w:tcW w:w="534" w:type="dxa"/>
+          </w:tcPr>
+          <w:p>
+            <w:pPr>
+              <w:jc w:val="both"/>
+              <w:rPr>
+                <w:rFonts w:ascii="Arial" w:hAnsi="Arial" w:cs="Arial"/>
+              </w:rPr>
+            </w:pPr>
+            <w:r>
+              <w:rPr>
+                <w:rFonts w:ascii="Arial" w:hAnsi="Arial" w:cs="Arial"/>
+              </w:rPr>
+              <w:t>2</w:t>
+            </w:r>
+          </w:p>
+        </w:tc>
+        <w:tc>
+          <w:tcPr>
+            <w:tcW w:w="8444" w:type="dxa"/>
+          </w:tcPr>
+          <w:p>
+            <w:pPr>
+              <w:jc w:val="both"/>
+              <w:rPr>
+                <w:rFonts w:ascii="Arial" w:hAnsi="Arial" w:cs="Arial"/>
+              </w:rPr>
+            </w:pPr>
+            <w:r>
+              <w:rPr>
+                <w:rFonts w:ascii="Arial" w:hAnsi="Arial" w:cs="Arial"/>
+              </w:rPr>
+              <w:t>Con respecto a la serie de preguntas que se plantearon mis compañeros de equipo puedo notar que se obtuvieron los objetivos en los cuales se integró el equipo en un ambiente no solo de colaboradores</w:t>
+            </w:r>
+            <w:r>
+              <w:rPr>
+                <w:rFonts w:ascii="Arial" w:hAnsi="Arial" w:cs="Arial"/>
+              </w:rPr>
+              <w:t xml:space="preserve"> sino de amistad</w:t>
+            </w:r>
+            <w:r>
+              <w:rPr>
+                <w:rFonts w:ascii="Arial" w:hAnsi="Arial" w:cs="Arial"/>
+              </w:rPr>
+              <w:t>. Lo que permitió la comunicación eficiente y sin restricciones.</w:t>
+            </w:r>
+          </w:p>
+        </w:tc>
+      </w:tr>
+      <w:tr>
+        <w:tc>
+          <w:tcPr>
+            <w:tcW w:w="534" w:type="dxa"/>
+          </w:tcPr>
+          <w:p>
+            <w:pPr>
+              <w:jc w:val="both"/>
+              <w:rPr>
+                <w:rFonts w:ascii="Arial" w:hAnsi="Arial" w:cs="Arial"/>
+              </w:rPr>
+            </w:pPr>
+            <w:r>
+              <w:rPr>
+                <w:rFonts w:ascii="Arial" w:hAnsi="Arial" w:cs="Arial"/>
+              </w:rPr>
+              <w:t>3</w:t>
+            </w:r>
+          </w:p>
+        </w:tc>
+        <w:tc>
+          <w:tcPr>
+            <w:tcW w:w="8444" w:type="dxa"/>
+          </w:tcPr>
+          <w:p>
+            <w:pPr>
+              <w:jc w:val="both"/>
+              <w:rPr>
+                <w:rFonts w:ascii="Arial" w:hAnsi="Arial" w:cs="Arial"/>
+              </w:rPr>
+            </w:pPr>
+            <w:r>
+              <w:rPr>
+                <w:rFonts w:ascii="Arial" w:hAnsi="Arial" w:cs="Arial"/>
+              </w:rPr>
+              <w:t>Trabajar en equipo no es fácil</w:t>
+            </w:r>
+            <w:r>
+              <w:rPr>
+                <w:rFonts w:ascii="Arial" w:hAnsi="Arial" w:cs="Arial"/>
+              </w:rPr>
+              <w:t xml:space="preserve">, </w:t>
+            </w:r>
+            <w:r>
+              <w:rPr>
+                <w:rFonts w:ascii="Arial" w:hAnsi="Arial" w:cs="Arial"/>
+              </w:rPr>
+              <w:t>ya que en ocasiones</w:t>
+            </w:r>
+            <w:r>
+              <w:rPr>
+                <w:rFonts w:ascii="Arial" w:hAnsi="Arial" w:cs="Arial"/>
+              </w:rPr>
+              <w:t xml:space="preserve"> </w:t>
+            </w:r>
+            <w:r>
+              <w:rPr>
+                <w:rFonts w:ascii="Arial" w:hAnsi="Arial" w:cs="Arial"/>
+              </w:rPr>
+              <w:t xml:space="preserve">algunos integrantes les </w:t>
+            </w:r>
+            <w:proofErr w:type="gramStart"/>
+            <w:r>
+              <w:rPr>
+                <w:rFonts w:ascii="Arial" w:hAnsi="Arial" w:cs="Arial"/>
+              </w:rPr>
+              <w:t>falta</w:t>
+            </w:r>
+            <w:r>
+              <w:rPr>
+                <w:rFonts w:ascii="Arial" w:hAnsi="Arial" w:cs="Arial"/>
+              </w:rPr>
+              <w:t>ba</w:t>
+            </w:r>
+            <w:proofErr w:type="gramEnd"/>
+            <w:r>
+              <w:rPr>
+                <w:rFonts w:ascii="Arial" w:hAnsi="Arial" w:cs="Arial"/>
+              </w:rPr>
+              <w:t xml:space="preserve"> tener más compromiso en el proyecto</w:t>
+            </w:r>
+            <w:r>
+              <w:rPr>
+                <w:rFonts w:ascii="Arial" w:hAnsi="Arial" w:cs="Arial"/>
+              </w:rPr>
+              <w:t>,</w:t>
+            </w:r>
+            <w:r>
+              <w:rPr>
+                <w:rFonts w:ascii="Arial" w:hAnsi="Arial" w:cs="Arial"/>
+              </w:rPr>
+              <w:t xml:space="preserve"> no mostraban interés en ciertas actividades.</w:t>
+            </w:r>
+          </w:p>
+        </w:tc>
+      </w:tr>
+    </w:tbl>
+    <w:p>
+      <w:pPr>
+        <w:jc w:val="both"/>
+        <w:rPr>
+          <w:rFonts w:ascii="Arial" w:hAnsi="Arial" w:cs="Arial"/>
+        </w:rPr>
+      </w:pPr>
+    </w:p>
+    <w:p>
+      <w:pPr>
+        <w:jc w:val="both"/>
+        <w:rPr>
+          <w:rFonts w:ascii="Arial" w:hAnsi="Arial" w:cs="Arial"/>
+        </w:rPr>
+      </w:pPr>
+      <w:r>
+        <w:rPr>
+          <w:rFonts w:ascii="Arial" w:hAnsi="Arial" w:cs="Arial"/>
+        </w:rPr>
+        <w:t>En el trascurso de la experiencia educativa analicé que no teníamos  las suficientes bases para realizar el proyecto midiendo tiempos y realizando una estimación adecuada, tomando en cuenta todos los gastos posibles. Las actividades que deben tener prioridad, las cuales no deben ser aplazadas.</w:t>
+      </w:r>
+    </w:p>
+    <w:p>
+      <w:pPr>
+        <w:jc w:val="both"/>
+        <w:rPr>
+          <w:rFonts w:ascii="Arial" w:hAnsi="Arial" w:cs="Arial"/>
+        </w:rPr>
+      </w:pPr>
+    </w:p>
+    <w:p>
+      <w:pPr>
+        <w:rPr>
+          <w:rFonts w:ascii="Arial" w:hAnsi="Arial" w:cs="Arial"/>
+        </w:rPr>
+      </w:pPr>
+      <w:r>
+        <w:rPr>
+          <w:rFonts w:ascii="Arial" w:hAnsi="Arial" w:cs="Arial"/>
+        </w:rPr>
+        <w:t xml:space="preserve">Juan Carlos Morales Hernández </w:t>
+      </w:r>
+    </w:p>
+    <w:tbl>
+      <w:tblPr>
+        <w:tblStyle w:val="Tablaconcuadrcula"/>
+        <w:tblW w:w="0" w:type="auto"/>
+        <w:tblLook w:val="04A0" w:firstRow="1" w:lastRow="0" w:firstColumn="1" w:lastColumn="0" w:noHBand="0" w:noVBand="1"/>
+      </w:tblPr>
+      <w:tblGrid>
+        <w:gridCol w:w="534"/>
+        <w:gridCol w:w="8444"/>
+      </w:tblGrid>
+      <w:tr>
+        <w:tc>
+          <w:tcPr>
+            <w:tcW w:w="534" w:type="dxa"/>
+          </w:tcPr>
+          <w:p>
+            <w:pPr>
+              <w:jc w:val="both"/>
+              <w:rPr>
+                <w:rFonts w:ascii="Arial" w:hAnsi="Arial" w:cs="Arial"/>
+                <w:b/>
+              </w:rPr>
+            </w:pPr>
+            <w:r>
+              <w:rPr>
+                <w:rFonts w:ascii="Arial" w:hAnsi="Arial" w:cs="Arial"/>
+                <w:b/>
+              </w:rPr>
+              <w:t>N°</w:t>
+            </w:r>
+          </w:p>
+        </w:tc>
+        <w:tc>
+          <w:tcPr>
+            <w:tcW w:w="8444" w:type="dxa"/>
+          </w:tcPr>
+          <w:p>
+            <w:pPr>
+              <w:jc w:val="both"/>
+              <w:rPr>
+                <w:rFonts w:ascii="Arial" w:hAnsi="Arial" w:cs="Arial"/>
+                <w:b/>
+              </w:rPr>
+            </w:pPr>
+            <w:r>
+              <w:rPr>
+                <w:rFonts w:ascii="Arial" w:hAnsi="Arial" w:cs="Arial"/>
+                <w:b/>
+              </w:rPr>
+              <w:t>Lecciones aprendidas</w:t>
+            </w:r>
+          </w:p>
+        </w:tc>
+      </w:tr>
+      <w:tr>
+        <w:tc>
+          <w:tcPr>
+            <w:tcW w:w="534" w:type="dxa"/>
+          </w:tcPr>
+          <w:p>
+            <w:pPr>
+              <w:jc w:val="both"/>
+              <w:rPr>
+                <w:rFonts w:ascii="Arial" w:hAnsi="Arial" w:cs="Arial"/>
+              </w:rPr>
+            </w:pPr>
+            <w:r>
+              <w:rPr>
+                <w:rFonts w:ascii="Arial" w:hAnsi="Arial" w:cs="Arial"/>
+              </w:rPr>
+              <w:t>1</w:t>
+            </w:r>
+          </w:p>
+        </w:tc>
+        <w:tc>
+          <w:tcPr>
+            <w:tcW w:w="8444" w:type="dxa"/>
+          </w:tcPr>
+          <w:p>
+            <w:pPr>
+              <w:jc w:val="both"/>
+              <w:rPr>
+                <w:rFonts w:ascii="Arial" w:hAnsi="Arial" w:cs="Arial"/>
+              </w:rPr>
+            </w:pPr>
+            <w:r>
+              <w:rPr>
+                <w:rFonts w:ascii="Arial" w:hAnsi="Arial" w:cs="Arial"/>
+              </w:rPr>
+              <w:t>Manejar un estándar en el nombre los documentos.</w:t>
+            </w:r>
+          </w:p>
+        </w:tc>
+      </w:tr>
+      <w:tr>
+        <w:tc>
+          <w:tcPr>
+            <w:tcW w:w="534" w:type="dxa"/>
+          </w:tcPr>
+          <w:p>
+            <w:pPr>
+              <w:tabs>
+                <w:tab w:val="left" w:pos="4710"/>
+              </w:tabs>
+              <w:jc w:val="both"/>
+              <w:rPr>
+                <w:rFonts w:ascii="Arial" w:hAnsi="Arial" w:cs="Arial"/>
+              </w:rPr>
+            </w:pPr>
+            <w:r>
+              <w:rPr>
+                <w:rFonts w:ascii="Arial" w:hAnsi="Arial" w:cs="Arial"/>
+              </w:rPr>
+              <w:t>2</w:t>
+            </w:r>
+          </w:p>
+        </w:tc>
+        <w:tc>
+          <w:tcPr>
+            <w:tcW w:w="8444" w:type="dxa"/>
+          </w:tcPr>
+          <w:p>
+            <w:pPr>
+              <w:tabs>
+                <w:tab w:val="left" w:pos="4710"/>
+              </w:tabs>
+              <w:jc w:val="both"/>
+              <w:rPr>
+                <w:rFonts w:ascii="Arial" w:hAnsi="Arial" w:cs="Arial"/>
+              </w:rPr>
+            </w:pPr>
+            <w:r>
+              <w:rPr>
+                <w:rFonts w:ascii="Arial" w:hAnsi="Arial" w:cs="Arial"/>
+              </w:rPr>
+              <w:t>Respetar la fecha de entrega de avances.</w:t>
+            </w:r>
+            <w:r>
+              <w:rPr>
+                <w:rFonts w:ascii="Arial" w:hAnsi="Arial" w:cs="Arial"/>
+              </w:rPr>
+              <w:tab/>
+            </w:r>
+          </w:p>
+        </w:tc>
+      </w:tr>
+      <w:tr>
+        <w:tc>
+          <w:tcPr>
+            <w:tcW w:w="534" w:type="dxa"/>
+          </w:tcPr>
+          <w:p>
+            <w:pPr>
+              <w:jc w:val="both"/>
+              <w:rPr>
+                <w:rFonts w:ascii="Arial" w:hAnsi="Arial" w:cs="Arial"/>
+              </w:rPr>
+            </w:pPr>
+            <w:r>
+              <w:rPr>
+                <w:rFonts w:ascii="Arial" w:hAnsi="Arial" w:cs="Arial"/>
+              </w:rPr>
+              <w:t>3</w:t>
+            </w:r>
+          </w:p>
+        </w:tc>
+        <w:tc>
+          <w:tcPr>
+            <w:tcW w:w="8444" w:type="dxa"/>
+          </w:tcPr>
+          <w:p>
+            <w:pPr>
+              <w:jc w:val="both"/>
+              <w:rPr>
+                <w:rFonts w:ascii="Arial" w:hAnsi="Arial" w:cs="Arial"/>
+              </w:rPr>
+            </w:pPr>
+            <w:r>
+              <w:rPr>
+                <w:rFonts w:ascii="Arial" w:hAnsi="Arial" w:cs="Arial"/>
+              </w:rPr>
+              <w:t>Realizar sin falta las 2 minutas semanales para un mejor seguimiento y control de avances.</w:t>
+            </w:r>
+          </w:p>
+        </w:tc>
+      </w:tr>
+      <w:tr>
+        <w:tc>
+          <w:tcPr>
+            <w:tcW w:w="534" w:type="dxa"/>
+          </w:tcPr>
+          <w:p>
+            <w:pPr>
+              <w:jc w:val="both"/>
+              <w:rPr>
+                <w:rFonts w:ascii="Arial" w:hAnsi="Arial" w:cs="Arial"/>
+              </w:rPr>
+            </w:pPr>
+            <w:r>
+              <w:rPr>
+                <w:rFonts w:ascii="Arial" w:hAnsi="Arial" w:cs="Arial"/>
+              </w:rPr>
+              <w:t>4</w:t>
+            </w:r>
+          </w:p>
+        </w:tc>
+        <w:tc>
+          <w:tcPr>
+            <w:tcW w:w="8444" w:type="dxa"/>
+          </w:tcPr>
+          <w:p>
+            <w:pPr>
+              <w:jc w:val="both"/>
+              <w:rPr>
+                <w:rFonts w:ascii="Arial" w:hAnsi="Arial" w:cs="Arial"/>
+              </w:rPr>
+            </w:pPr>
+            <w:r>
+              <w:rPr>
+                <w:rFonts w:ascii="Arial" w:hAnsi="Arial" w:cs="Arial"/>
+              </w:rPr>
+              <w:t>Establecer claramente los roles de cada integrante y respetarlos.</w:t>
+            </w:r>
+          </w:p>
+        </w:tc>
+      </w:tr>
+      <w:tr>
+        <w:tc>
+          <w:tcPr>
+            <w:tcW w:w="534" w:type="dxa"/>
+          </w:tcPr>
+          <w:p>
+            <w:pPr>
+              <w:jc w:val="both"/>
+              <w:rPr>
+                <w:rFonts w:ascii="Arial" w:hAnsi="Arial" w:cs="Arial"/>
+              </w:rPr>
+            </w:pPr>
+            <w:r>
+              <w:rPr>
+                <w:rFonts w:ascii="Arial" w:hAnsi="Arial" w:cs="Arial"/>
+              </w:rPr>
+              <w:t>5</w:t>
+            </w:r>
+          </w:p>
+        </w:tc>
+        <w:tc>
+          <w:tcPr>
+            <w:tcW w:w="8444" w:type="dxa"/>
+          </w:tcPr>
+          <w:p>
+            <w:pPr>
+              <w:jc w:val="both"/>
+              <w:rPr>
+                <w:rFonts w:ascii="Arial" w:hAnsi="Arial" w:cs="Arial"/>
+              </w:rPr>
+            </w:pPr>
+            <w:r>
+              <w:rPr>
+                <w:rFonts w:ascii="Arial" w:hAnsi="Arial" w:cs="Arial"/>
+              </w:rPr>
+              <w:t>Establecer una mejor dinámica a la hora de trabajar para mejorar el avance del proyecto.</w:t>
+            </w:r>
+          </w:p>
+        </w:tc>
+      </w:tr>
+      <w:tr>
+        <w:tc>
+          <w:tcPr>
+            <w:tcW w:w="534" w:type="dxa"/>
+          </w:tcPr>
+          <w:p>
+            <w:pPr>
+              <w:jc w:val="both"/>
+              <w:rPr>
+                <w:rFonts w:ascii="Arial" w:hAnsi="Arial" w:cs="Arial"/>
+              </w:rPr>
+            </w:pPr>
+            <w:r>
+              <w:rPr>
+                <w:rFonts w:ascii="Arial" w:hAnsi="Arial" w:cs="Arial"/>
+              </w:rPr>
+              <w:t>6</w:t>
+            </w:r>
+          </w:p>
+        </w:tc>
+        <w:tc>
+          <w:tcPr>
+            <w:tcW w:w="8444" w:type="dxa"/>
+          </w:tcPr>
+          <w:p>
+            <w:pPr>
+              <w:jc w:val="both"/>
+              <w:rPr>
+                <w:rFonts w:ascii="Arial" w:hAnsi="Arial" w:cs="Arial"/>
+              </w:rPr>
+            </w:pPr>
+            <w:r>
+              <w:rPr>
+                <w:rFonts w:ascii="Arial" w:hAnsi="Arial" w:cs="Arial"/>
+              </w:rPr>
+              <w:t>Evitar querer hacer todo al mismo tiempo, deben priorizarse actividades, el método time-</w:t>
+            </w:r>
+            <w:proofErr w:type="spellStart"/>
+            <w:r>
+              <w:rPr>
+                <w:rFonts w:ascii="Arial" w:hAnsi="Arial" w:cs="Arial"/>
+              </w:rPr>
+              <w:t>boxing</w:t>
+            </w:r>
+            <w:proofErr w:type="spellEnd"/>
+            <w:r>
+              <w:rPr>
+                <w:rFonts w:ascii="Arial" w:hAnsi="Arial" w:cs="Arial"/>
+              </w:rPr>
+              <w:t xml:space="preserve"> podría servir para priorizar y avanzar en las actividades a entregar. </w:t>
+            </w:r>
+          </w:p>
+        </w:tc>
+      </w:tr>
+    </w:tbl>
+    <w:p>
+      <w:pPr>
+        <w:rPr>
+          <w:rFonts w:ascii="Arial" w:hAnsi="Arial" w:cs="Arial"/>
+        </w:rPr>
+      </w:pPr>
+    </w:p>
+    <w:p>
+      <w:pPr>
+        <w:jc w:val="both"/>
+        <w:rPr>
+          <w:rFonts w:ascii="Arial" w:hAnsi="Arial" w:cs="Arial"/>
+        </w:rPr>
+      </w:pPr>
+      <w:r>
+        <w:rPr>
+          <w:rFonts w:ascii="Arial" w:hAnsi="Arial" w:cs="Arial"/>
+        </w:rPr>
+        <w:t>Cabe aclarar que hay cosas buenas que retomaría para futuros proyectos, como el hecho de trabajar con mis compañeros, pues haciendo unos pequeños ajustes y cambios</w:t>
+      </w:r>
+      <w:r>
+        <w:rPr>
+          <w:rFonts w:ascii="Arial" w:hAnsi="Arial" w:cs="Arial"/>
+        </w:rPr>
+        <w:t>,</w:t>
+      </w:r>
+      <w:r>
+        <w:rPr>
+          <w:rFonts w:ascii="Arial" w:hAnsi="Arial" w:cs="Arial"/>
+        </w:rPr>
+        <w:t xml:space="preserve"> el trabajo que se desempeñe sería mejor y más fácil</w:t>
+      </w:r>
+      <w:r>
+        <w:rPr>
+          <w:rFonts w:ascii="Arial" w:hAnsi="Arial" w:cs="Arial"/>
+        </w:rPr>
+        <w:t xml:space="preserve"> </w:t>
+      </w:r>
+      <w:r>
+        <w:rPr>
+          <w:rFonts w:ascii="Arial" w:hAnsi="Arial" w:cs="Arial"/>
+        </w:rPr>
+        <w:t xml:space="preserve"> puesto que ya tenemos la experiencia del cómo</w:t>
+      </w:r>
+      <w:r>
+        <w:rPr>
+          <w:rFonts w:ascii="Arial" w:hAnsi="Arial" w:cs="Arial"/>
+        </w:rPr>
+        <w:t xml:space="preserve"> trabaja cada uno y de cómo organizarnos para trabajar de mejor forma. </w:t>
+      </w:r>
+    </w:p>
+    <w:p>
+      <w:pPr>
+        <w:jc w:val="both"/>
+        <w:rPr>
+          <w:rFonts w:ascii="Arial" w:hAnsi="Arial" w:cs="Arial"/>
+        </w:rPr>
+      </w:pPr>
+    </w:p>
+    <w:p>
+      <w:bookmarkStart w:id="16" w:name="_GoBack"/>
+      <w:bookmarkEnd w:id="16"/>
+    </w:p>
+    <w:p>
+      <w:pPr>
+        <w:pStyle w:val="Ttulo1"/>
+      </w:pPr>
+    </w:p>
+    <w:p>
+      <w:pPr>
+        <w:pStyle w:val="Ttulo1"/>
+      </w:pPr>
+    </w:p>
     <w:sectPr>
-      <w:footerReference w:type="default" r:id="rId27"/>
+      <w:footerReference w:type="default" r:id="rId28"/>
       <w:type w:val="continuous"/>
       <w:pgSz w:w="12240" w:h="15840"/>
       <w:pgMar w:top="1417" w:right="1701" w:bottom="1417" w:left="1701" w:header="708" w:footer="708" w:gutter="0"/>
@@ -9160,7 +10226,7 @@
             <w:noProof/>
             <w:lang w:val="es-ES"/>
           </w:rPr>
-          <w:t>17</w:t>
+          <w:t>20</w:t>
         </w:r>
         <w:r>
           <w:rPr>
@@ -9961,7 +11027,7 @@
     <w:lsdException w:name="Subtitle" w:semiHidden="0" w:uiPriority="11" w:unhideWhenUsed="0" w:qFormat="1"/>
     <w:lsdException w:name="Strong" w:semiHidden="0" w:uiPriority="22" w:unhideWhenUsed="0" w:qFormat="1"/>
     <w:lsdException w:name="Emphasis" w:semiHidden="0" w:uiPriority="20" w:unhideWhenUsed="0" w:qFormat="1"/>
-    <w:lsdException w:name="Table Grid" w:semiHidden="0" w:uiPriority="39" w:unhideWhenUsed="0"/>
+    <w:lsdException w:name="Table Grid" w:semiHidden="0" w:uiPriority="59" w:unhideWhenUsed="0"/>
     <w:lsdException w:name="Placeholder Text" w:unhideWhenUsed="0"/>
     <w:lsdException w:name="No Spacing" w:semiHidden="0" w:uiPriority="1" w:unhideWhenUsed="0" w:qFormat="1"/>
     <w:lsdException w:name="Light Shading" w:semiHidden="0" w:uiPriority="60" w:unhideWhenUsed="0"/>
@@ -10379,7 +11445,7 @@
   <w:style w:type="table" w:styleId="Tablaconcuadrcula">
     <w:name w:val="Table Grid"/>
     <w:basedOn w:val="Tablanormal"/>
-    <w:uiPriority w:val="39"/>
+    <w:uiPriority w:val="59"/>
     <w:rsid w:val="00B9620B"/>
     <w:pPr>
       <w:spacing w:after="0" w:line="240" w:lineRule="auto"/>
@@ -10457,7 +11523,7 @@
     <w:lsdException w:name="Subtitle" w:semiHidden="0" w:uiPriority="11" w:unhideWhenUsed="0" w:qFormat="1"/>
     <w:lsdException w:name="Strong" w:semiHidden="0" w:uiPriority="22" w:unhideWhenUsed="0" w:qFormat="1"/>
     <w:lsdException w:name="Emphasis" w:semiHidden="0" w:uiPriority="20" w:unhideWhenUsed="0" w:qFormat="1"/>
-    <w:lsdException w:name="Table Grid" w:semiHidden="0" w:uiPriority="39" w:unhideWhenUsed="0"/>
+    <w:lsdException w:name="Table Grid" w:semiHidden="0" w:uiPriority="59" w:unhideWhenUsed="0"/>
     <w:lsdException w:name="Placeholder Text" w:unhideWhenUsed="0"/>
     <w:lsdException w:name="No Spacing" w:semiHidden="0" w:uiPriority="1" w:unhideWhenUsed="0" w:qFormat="1"/>
     <w:lsdException w:name="Light Shading" w:semiHidden="0" w:uiPriority="60" w:unhideWhenUsed="0"/>
@@ -10875,7 +11941,7 @@
   <w:style w:type="table" w:styleId="Tablaconcuadrcula">
     <w:name w:val="Table Grid"/>
     <w:basedOn w:val="Tablanormal"/>
-    <w:uiPriority w:val="39"/>
+    <w:uiPriority w:val="59"/>
     <w:rsid w:val="00B9620B"/>
     <w:pPr>
       <w:spacing w:after="0" w:line="240" w:lineRule="auto"/>
@@ -11219,7 +12285,7 @@
 </file>
 
 <file path=customXml/itemProps2.xml><?xml version="1.0" encoding="utf-8"?>
-<ds:datastoreItem xmlns:ds="http://schemas.openxmlformats.org/officeDocument/2006/customXml" ds:itemID="{317E1783-DCA2-46F7-84FF-C496D6508AD0}">
+<ds:datastoreItem xmlns:ds="http://schemas.openxmlformats.org/officeDocument/2006/customXml" ds:itemID="{0F11C42A-61ED-45FA-A0FE-F6EA0D62DFA0}">
   <ds:schemaRefs>
     <ds:schemaRef ds:uri="http://schemas.openxmlformats.org/officeDocument/2006/bibliography"/>
   </ds:schemaRefs>

</xml_diff>